<commit_message>
Revidirani SSU-ovi i tekst projektonog zadatka
</commit_message>
<xml_diff>
--- a/Projektni zadatak/ABA-Fantasy.docx
+++ b/Projektni zadatak/ABA-Fantasy.docx
@@ -1,6 +1,6 @@
 
 <file path=word/document.xml><?xml version="1.0" encoding="utf-8"?>
-<w:document xmlns:ve="http://schemas.openxmlformats.org/markup-compatibility/2006" xmlns:o="urn:schemas-microsoft-com:office:office" xmlns:r="http://schemas.openxmlformats.org/officeDocument/2006/relationships" xmlns:m="http://schemas.openxmlformats.org/officeDocument/2006/math" xmlns:v="urn:schemas-microsoft-com:vml" xmlns:wp="http://schemas.openxmlformats.org/drawingml/2006/wordprocessingDrawing" xmlns:w10="urn:schemas-microsoft-com:office:word" xmlns:w="http://schemas.openxmlformats.org/wordprocessingml/2006/main" xmlns:wne="http://schemas.microsoft.com/office/word/2006/wordml">
+<w:document xmlns:wpc="http://schemas.microsoft.com/office/word/2010/wordprocessingCanvas" xmlns:mc="http://schemas.openxmlformats.org/markup-compatibility/2006" xmlns:o="urn:schemas-microsoft-com:office:office" xmlns:r="http://schemas.openxmlformats.org/officeDocument/2006/relationships" xmlns:m="http://schemas.openxmlformats.org/officeDocument/2006/math" xmlns:v="urn:schemas-microsoft-com:vml" xmlns:wp14="http://schemas.microsoft.com/office/word/2010/wordprocessingDrawing" xmlns:wp="http://schemas.openxmlformats.org/drawingml/2006/wordprocessingDrawing" xmlns:w10="urn:schemas-microsoft-com:office:word" xmlns:w="http://schemas.openxmlformats.org/wordprocessingml/2006/main" xmlns:w14="http://schemas.microsoft.com/office/word/2010/wordml" xmlns:wpg="http://schemas.microsoft.com/office/word/2010/wordprocessingGroup" xmlns:wpi="http://schemas.microsoft.com/office/word/2010/wordprocessingInk" xmlns:wne="http://schemas.microsoft.com/office/word/2006/wordml" xmlns:wps="http://schemas.microsoft.com/office/word/2010/wordprocessingShape" mc:Ignorable="w14 wp14">
   <w:body>
     <w:p>
       <w:pPr>
@@ -149,7 +149,7 @@
                     <pic:cNvPicPr/>
                   </pic:nvPicPr>
                   <pic:blipFill>
-                    <a:blip r:embed="rId8"/>
+                    <a:blip r:embed="rId9"/>
                     <a:stretch>
                       <a:fillRect/>
                     </a:stretch>
@@ -185,7 +185,15 @@
           <w:sz w:val="36"/>
           <w:szCs w:val="36"/>
         </w:rPr>
-        <w:t>Verzija 1.1</w:t>
+        <w:t>Verzija 1.</w:t>
+      </w:r>
+      <w:r>
+        <w:rPr>
+          <w:rFonts w:ascii="Arial" w:hAnsi="Arial" w:cs="Arial"/>
+          <w:sz w:val="36"/>
+          <w:szCs w:val="36"/>
+        </w:rPr>
+        <w:t>2</w:t>
       </w:r>
     </w:p>
     <w:p>
@@ -366,8 +374,6 @@
         </w:rPr>
         <w:t>.</w:t>
       </w:r>
-      <w:bookmarkStart w:id="0" w:name="_GoBack"/>
-      <w:bookmarkEnd w:id="0"/>
       <w:r>
         <w:rPr>
           <w:rFonts w:ascii="Arial" w:hAnsi="Arial" w:cs="Arial"/>
@@ -1194,13 +1200,23 @@
           <w:szCs w:val="20"/>
         </w:rPr>
       </w:pPr>
-      <w:r>
-        <w:rPr>
-          <w:rFonts w:ascii="Arial" w:hAnsi="Arial" w:cs="Arial"/>
-          <w:sz w:val="20"/>
-          <w:szCs w:val="20"/>
-        </w:rPr>
-        <w:t>kao i manuelno otključavanje timova</w:t>
+      <w:proofErr w:type="gramStart"/>
+      <w:r>
+        <w:rPr>
+          <w:rFonts w:ascii="Arial" w:hAnsi="Arial" w:cs="Arial"/>
+          <w:sz w:val="20"/>
+          <w:szCs w:val="20"/>
+        </w:rPr>
+        <w:t>kao</w:t>
+      </w:r>
+      <w:proofErr w:type="gramEnd"/>
+      <w:r>
+        <w:rPr>
+          <w:rFonts w:ascii="Arial" w:hAnsi="Arial" w:cs="Arial"/>
+          <w:sz w:val="20"/>
+          <w:szCs w:val="20"/>
+        </w:rPr>
+        <w:t xml:space="preserve"> i manuelno otključavanje timova</w:t>
       </w:r>
       <w:r>
         <w:rPr>
@@ -1566,7 +1582,7 @@
         <w:tblStyle w:val="TableGrid"/>
         <w:tblW w:w="10548" w:type="dxa"/>
         <w:tblInd w:w="-540" w:type="dxa"/>
-        <w:tblLook w:val="04A0"/>
+        <w:tblLook w:val="04A0" w:firstRow="1" w:lastRow="0" w:firstColumn="1" w:lastColumn="0" w:noHBand="0" w:noVBand="1"/>
       </w:tblPr>
       <w:tblGrid>
         <w:gridCol w:w="1408"/>
@@ -2020,6 +2036,209 @@
       </w:tr>
       <w:tr>
         <w:trPr>
+          <w:trHeight w:val="1245"/>
+        </w:trPr>
+        <w:tc>
+          <w:tcPr>
+            <w:tcW w:w="1408" w:type="dxa"/>
+          </w:tcPr>
+          <w:p>
+            <w:pPr>
+              <w:rPr>
+                <w:rFonts w:ascii="Arial" w:hAnsi="Arial" w:cs="Arial"/>
+                <w:b/>
+                <w:sz w:val="20"/>
+                <w:szCs w:val="20"/>
+              </w:rPr>
+            </w:pPr>
+            <w:r>
+              <w:rPr>
+                <w:rFonts w:ascii="Arial" w:hAnsi="Arial" w:cs="Arial"/>
+                <w:b/>
+                <w:sz w:val="20"/>
+                <w:szCs w:val="20"/>
+              </w:rPr>
+              <w:t>1</w:t>
+            </w:r>
+            <w:r>
+              <w:rPr>
+                <w:rFonts w:ascii="Arial" w:hAnsi="Arial" w:cs="Arial"/>
+                <w:b/>
+                <w:sz w:val="20"/>
+                <w:szCs w:val="20"/>
+              </w:rPr>
+              <w:t>7</w:t>
+            </w:r>
+            <w:r>
+              <w:rPr>
+                <w:rFonts w:ascii="Arial" w:hAnsi="Arial" w:cs="Arial"/>
+                <w:b/>
+                <w:sz w:val="20"/>
+                <w:szCs w:val="20"/>
+              </w:rPr>
+              <w:t>.0</w:t>
+            </w:r>
+            <w:r>
+              <w:rPr>
+                <w:rFonts w:ascii="Arial" w:hAnsi="Arial" w:cs="Arial"/>
+                <w:b/>
+                <w:sz w:val="20"/>
+                <w:szCs w:val="20"/>
+              </w:rPr>
+              <w:t>6</w:t>
+            </w:r>
+            <w:r>
+              <w:rPr>
+                <w:rFonts w:ascii="Arial" w:hAnsi="Arial" w:cs="Arial"/>
+                <w:b/>
+                <w:sz w:val="20"/>
+                <w:szCs w:val="20"/>
+              </w:rPr>
+              <w:t>.2017</w:t>
+            </w:r>
+          </w:p>
+        </w:tc>
+        <w:tc>
+          <w:tcPr>
+            <w:tcW w:w="1288" w:type="dxa"/>
+          </w:tcPr>
+          <w:p>
+            <w:pPr>
+              <w:rPr>
+                <w:rFonts w:ascii="Arial" w:hAnsi="Arial" w:cs="Arial"/>
+                <w:b/>
+                <w:sz w:val="20"/>
+                <w:szCs w:val="20"/>
+              </w:rPr>
+            </w:pPr>
+            <w:r>
+              <w:rPr>
+                <w:rFonts w:ascii="Arial" w:hAnsi="Arial" w:cs="Arial"/>
+                <w:b/>
+                <w:sz w:val="20"/>
+                <w:szCs w:val="20"/>
+              </w:rPr>
+              <w:t>1.</w:t>
+            </w:r>
+            <w:r>
+              <w:rPr>
+                <w:rFonts w:ascii="Arial" w:hAnsi="Arial" w:cs="Arial"/>
+                <w:b/>
+                <w:sz w:val="20"/>
+                <w:szCs w:val="20"/>
+              </w:rPr>
+              <w:t>2</w:t>
+            </w:r>
+          </w:p>
+        </w:tc>
+        <w:tc>
+          <w:tcPr>
+            <w:tcW w:w="5949" w:type="dxa"/>
+          </w:tcPr>
+          <w:p>
+            <w:pPr>
+              <w:rPr>
+                <w:rFonts w:ascii="Arial" w:hAnsi="Arial" w:cs="Arial"/>
+                <w:b/>
+                <w:sz w:val="20"/>
+                <w:szCs w:val="20"/>
+              </w:rPr>
+            </w:pPr>
+            <w:r>
+              <w:rPr>
+                <w:rFonts w:ascii="Arial" w:hAnsi="Arial" w:cs="Arial"/>
+                <w:b/>
+                <w:sz w:val="20"/>
+                <w:szCs w:val="20"/>
+              </w:rPr>
+              <w:t>Korigovanje funkcionalnosti</w:t>
+            </w:r>
+          </w:p>
+        </w:tc>
+        <w:tc>
+          <w:tcPr>
+            <w:tcW w:w="1903" w:type="dxa"/>
+          </w:tcPr>
+          <w:p>
+            <w:pPr>
+              <w:rPr>
+                <w:rFonts w:ascii="Arial" w:hAnsi="Arial" w:cs="Arial"/>
+                <w:b/>
+                <w:sz w:val="20"/>
+                <w:szCs w:val="20"/>
+              </w:rPr>
+            </w:pPr>
+            <w:r>
+              <w:rPr>
+                <w:rFonts w:ascii="Arial" w:hAnsi="Arial" w:cs="Arial"/>
+                <w:b/>
+                <w:sz w:val="20"/>
+                <w:szCs w:val="20"/>
+              </w:rPr>
+              <w:t>Jovan Komatović</w:t>
+            </w:r>
+          </w:p>
+          <w:p>
+            <w:pPr>
+              <w:rPr>
+                <w:rFonts w:ascii="Arial" w:hAnsi="Arial" w:cs="Arial"/>
+                <w:b/>
+                <w:sz w:val="20"/>
+                <w:szCs w:val="20"/>
+              </w:rPr>
+            </w:pPr>
+            <w:r>
+              <w:rPr>
+                <w:rFonts w:ascii="Arial" w:hAnsi="Arial" w:cs="Arial"/>
+                <w:b/>
+                <w:sz w:val="20"/>
+                <w:szCs w:val="20"/>
+              </w:rPr>
+              <w:t>Nikola Šajinović</w:t>
+            </w:r>
+          </w:p>
+          <w:p>
+            <w:pPr>
+              <w:rPr>
+                <w:rFonts w:ascii="Arial" w:hAnsi="Arial" w:cs="Arial"/>
+                <w:b/>
+                <w:sz w:val="20"/>
+                <w:szCs w:val="20"/>
+              </w:rPr>
+            </w:pPr>
+            <w:r>
+              <w:rPr>
+                <w:rFonts w:ascii="Arial" w:hAnsi="Arial" w:cs="Arial"/>
+                <w:b/>
+                <w:sz w:val="20"/>
+                <w:szCs w:val="20"/>
+              </w:rPr>
+              <w:t>Nikola Lukić</w:t>
+            </w:r>
+          </w:p>
+          <w:p>
+            <w:pPr>
+              <w:rPr>
+                <w:rFonts w:ascii="Arial" w:hAnsi="Arial" w:cs="Arial"/>
+                <w:b/>
+                <w:sz w:val="20"/>
+                <w:szCs w:val="20"/>
+              </w:rPr>
+            </w:pPr>
+            <w:r>
+              <w:rPr>
+                <w:rFonts w:ascii="Arial" w:hAnsi="Arial" w:cs="Arial"/>
+                <w:b/>
+                <w:sz w:val="20"/>
+                <w:szCs w:val="20"/>
+              </w:rPr>
+              <w:t>Ivana Zirojević</w:t>
+            </w:r>
+          </w:p>
+        </w:tc>
+      </w:tr>
+      <w:tr>
+        <w:trPr>
           <w:trHeight w:val="1305"/>
         </w:trPr>
         <w:tc>
@@ -2363,7 +2582,25 @@
           <w:sz w:val="20"/>
           <w:szCs w:val="20"/>
         </w:rPr>
-        <w:t xml:space="preserve"> Fantasy predstavlja deo praktične nastave na predmetu Principi softverskog</w:t>
+        <w:t xml:space="preserve"> Fantasy predstavlja deo praktične nastave </w:t>
+      </w:r>
+      <w:proofErr w:type="gramStart"/>
+      <w:r>
+        <w:rPr>
+          <w:rFonts w:ascii="Arial" w:hAnsi="Arial" w:cs="Arial"/>
+          <w:sz w:val="20"/>
+          <w:szCs w:val="20"/>
+        </w:rPr>
+        <w:t>na</w:t>
+      </w:r>
+      <w:proofErr w:type="gramEnd"/>
+      <w:r>
+        <w:rPr>
+          <w:rFonts w:ascii="Arial" w:hAnsi="Arial" w:cs="Arial"/>
+          <w:sz w:val="20"/>
+          <w:szCs w:val="20"/>
+        </w:rPr>
+        <w:t xml:space="preserve"> predmetu Principi softverskog</w:t>
       </w:r>
       <w:r>
         <w:rPr>
@@ -2387,7 +2624,16 @@
           <w:sz w:val="20"/>
           <w:szCs w:val="20"/>
         </w:rPr>
-        <w:t>azvoja softverskog projekta. ABA</w:t>
+        <w:t xml:space="preserve">azvoja softverskog projekta. </w:t>
+      </w:r>
+      <w:proofErr w:type="gramStart"/>
+      <w:r>
+        <w:rPr>
+          <w:rFonts w:ascii="Arial" w:hAnsi="Arial" w:cs="Arial"/>
+          <w:sz w:val="20"/>
+          <w:szCs w:val="20"/>
+        </w:rPr>
+        <w:t>ABA</w:t>
       </w:r>
       <w:r>
         <w:rPr>
@@ -2411,7 +2657,25 @@
           <w:sz w:val="20"/>
           <w:szCs w:val="20"/>
         </w:rPr>
-        <w:t xml:space="preserve"> lige i košarke, uopšteno. Međutim, ovaj sajt može biti zanimljiv i korisnicima kojima zabava nije glavni cilj, već im </w:t>
+        <w:t xml:space="preserve"> lige i košarke, uopšteno.</w:t>
+      </w:r>
+      <w:proofErr w:type="gramEnd"/>
+      <w:r>
+        <w:rPr>
+          <w:rFonts w:ascii="Arial" w:hAnsi="Arial" w:cs="Arial"/>
+          <w:sz w:val="20"/>
+          <w:szCs w:val="20"/>
+        </w:rPr>
+        <w:t xml:space="preserve"> </w:t>
+      </w:r>
+      <w:proofErr w:type="gramStart"/>
+      <w:r>
+        <w:rPr>
+          <w:rFonts w:ascii="Arial" w:hAnsi="Arial" w:cs="Arial"/>
+          <w:sz w:val="20"/>
+          <w:szCs w:val="20"/>
+        </w:rPr>
+        <w:t xml:space="preserve">Međutim, ovaj sajt može biti zanimljiv i korisnicima kojima zabava nije glavni cilj, već im </w:t>
       </w:r>
       <w:r>
         <w:rPr>
@@ -2429,6 +2693,7 @@
         </w:rPr>
         <w:t xml:space="preserve"> sadžaj sajta predstavlja glavni razlog posete istom.</w:t>
       </w:r>
+      <w:proofErr w:type="gramEnd"/>
     </w:p>
     <w:p>
       <w:pPr>
@@ -2477,14 +2742,34 @@
           <w:szCs w:val="20"/>
         </w:rPr>
       </w:pPr>
-      <w:r>
-        <w:rPr>
-          <w:rFonts w:ascii="Arial" w:hAnsi="Arial" w:cs="Arial"/>
-          <w:sz w:val="20"/>
-          <w:szCs w:val="20"/>
-        </w:rPr>
-        <w:t>Ovaj dokument definiše namenu projekta, kategoriju korisnika, osnovne funkcionalnosti i druge zahteve. Dokument je namenjen svim članovima projektnog tima.</w:t>
-      </w:r>
+      <w:proofErr w:type="gramStart"/>
+      <w:r>
+        <w:rPr>
+          <w:rFonts w:ascii="Arial" w:hAnsi="Arial" w:cs="Arial"/>
+          <w:sz w:val="20"/>
+          <w:szCs w:val="20"/>
+        </w:rPr>
+        <w:t>Ovaj dokument definiše namenu projekta, kategoriju korisnika, osnovne funkcionalnosti i druge zahteve.</w:t>
+      </w:r>
+      <w:proofErr w:type="gramEnd"/>
+      <w:r>
+        <w:rPr>
+          <w:rFonts w:ascii="Arial" w:hAnsi="Arial" w:cs="Arial"/>
+          <w:sz w:val="20"/>
+          <w:szCs w:val="20"/>
+        </w:rPr>
+        <w:t xml:space="preserve"> </w:t>
+      </w:r>
+      <w:proofErr w:type="gramStart"/>
+      <w:r>
+        <w:rPr>
+          <w:rFonts w:ascii="Arial" w:hAnsi="Arial" w:cs="Arial"/>
+          <w:sz w:val="20"/>
+          <w:szCs w:val="20"/>
+        </w:rPr>
+        <w:t>Dokument je namenjen svim članovima projektnog tima.</w:t>
+      </w:r>
+      <w:proofErr w:type="gramEnd"/>
     </w:p>
     <w:p>
       <w:pPr>
@@ -2555,15 +2840,51 @@
           <w:sz w:val="20"/>
           <w:szCs w:val="20"/>
         </w:rPr>
-        <w:t xml:space="preserve"> Fantasy predstavlja jednostavnu, ali jako zaraznu online igru za strastvene zaljubljeni</w:t>
-      </w:r>
-      <w:r>
-        <w:rPr>
-          <w:rFonts w:ascii="Arial" w:hAnsi="Arial" w:cs="Arial"/>
-          <w:sz w:val="20"/>
-          <w:szCs w:val="20"/>
-        </w:rPr>
-        <w:t>ke u magičnu igru pod obručima. Registrovani korisnik će imati ulogu košarkaškog menadžera koji će imati</w:t>
+        <w:t xml:space="preserve"> Fantasy predstavlja jednostavnu, </w:t>
+      </w:r>
+      <w:proofErr w:type="gramStart"/>
+      <w:r>
+        <w:rPr>
+          <w:rFonts w:ascii="Arial" w:hAnsi="Arial" w:cs="Arial"/>
+          <w:sz w:val="20"/>
+          <w:szCs w:val="20"/>
+        </w:rPr>
+        <w:t>ali</w:t>
+      </w:r>
+      <w:proofErr w:type="gramEnd"/>
+      <w:r>
+        <w:rPr>
+          <w:rFonts w:ascii="Arial" w:hAnsi="Arial" w:cs="Arial"/>
+          <w:sz w:val="20"/>
+          <w:szCs w:val="20"/>
+        </w:rPr>
+        <w:t xml:space="preserve"> jako zaraznu online igru za strastvene zaljubljeni</w:t>
+      </w:r>
+      <w:r>
+        <w:rPr>
+          <w:rFonts w:ascii="Arial" w:hAnsi="Arial" w:cs="Arial"/>
+          <w:sz w:val="20"/>
+          <w:szCs w:val="20"/>
+        </w:rPr>
+        <w:t xml:space="preserve">ke u magičnu igru pod obručima. Registrovani korisnik </w:t>
+      </w:r>
+      <w:proofErr w:type="gramStart"/>
+      <w:r>
+        <w:rPr>
+          <w:rFonts w:ascii="Arial" w:hAnsi="Arial" w:cs="Arial"/>
+          <w:sz w:val="20"/>
+          <w:szCs w:val="20"/>
+        </w:rPr>
+        <w:t>će</w:t>
+      </w:r>
+      <w:proofErr w:type="gramEnd"/>
+      <w:r>
+        <w:rPr>
+          <w:rFonts w:ascii="Arial" w:hAnsi="Arial" w:cs="Arial"/>
+          <w:sz w:val="20"/>
+          <w:szCs w:val="20"/>
+        </w:rPr>
+        <w:t xml:space="preserve"> imati ulogu košarkaškog menadžera koji će imati</w:t>
       </w:r>
       <w:r>
         <w:rPr>
@@ -2614,7 +2935,61 @@
           <w:sz w:val="20"/>
           <w:szCs w:val="20"/>
         </w:rPr>
-        <w:t xml:space="preserve"> lige korisniku će biti dodeljena odredjena svota tokena (tokeni predstavljaju valutu u ovoj igri). Zadatak korisnika jeste da odabere 12 igrača (10 igrača koji čine tim i 2 rezervna igrača), čija zbirna cena ne prevazilazi svotu tokena koja je dodeljena korisniku. Cilj igre jeste da tim selektiran od strane korisnika postigne što bolji skor nakon svake nedelje odigravanja utakmica u </w:t>
+        <w:t xml:space="preserve"> lige korisniku </w:t>
+      </w:r>
+      <w:proofErr w:type="gramStart"/>
+      <w:r>
+        <w:rPr>
+          <w:rFonts w:ascii="Arial" w:hAnsi="Arial" w:cs="Arial"/>
+          <w:sz w:val="20"/>
+          <w:szCs w:val="20"/>
+        </w:rPr>
+        <w:t>će</w:t>
+      </w:r>
+      <w:proofErr w:type="gramEnd"/>
+      <w:r>
+        <w:rPr>
+          <w:rFonts w:ascii="Arial" w:hAnsi="Arial" w:cs="Arial"/>
+          <w:sz w:val="20"/>
+          <w:szCs w:val="20"/>
+        </w:rPr>
+        <w:t xml:space="preserve"> biti dodeljena odredjena svota tokena (tokeni predstavljaju valutu u ovoj igri). Zadatak korisnika jeste da odabere 12 igrača (10 igrača koji čine </w:t>
+      </w:r>
+      <w:proofErr w:type="gramStart"/>
+      <w:r>
+        <w:rPr>
+          <w:rFonts w:ascii="Arial" w:hAnsi="Arial" w:cs="Arial"/>
+          <w:sz w:val="20"/>
+          <w:szCs w:val="20"/>
+        </w:rPr>
+        <w:t>tim</w:t>
+      </w:r>
+      <w:proofErr w:type="gramEnd"/>
+      <w:r>
+        <w:rPr>
+          <w:rFonts w:ascii="Arial" w:hAnsi="Arial" w:cs="Arial"/>
+          <w:sz w:val="20"/>
+          <w:szCs w:val="20"/>
+        </w:rPr>
+        <w:t xml:space="preserve"> i 2 rezervna igrača), čija zbirna cena ne prevazilazi svotu tokena koja je dodeljena korisniku. Cilj igre jeste da </w:t>
+      </w:r>
+      <w:proofErr w:type="gramStart"/>
+      <w:r>
+        <w:rPr>
+          <w:rFonts w:ascii="Arial" w:hAnsi="Arial" w:cs="Arial"/>
+          <w:sz w:val="20"/>
+          <w:szCs w:val="20"/>
+        </w:rPr>
+        <w:t>tim</w:t>
+      </w:r>
+      <w:proofErr w:type="gramEnd"/>
+      <w:r>
+        <w:rPr>
+          <w:rFonts w:ascii="Arial" w:hAnsi="Arial" w:cs="Arial"/>
+          <w:sz w:val="20"/>
+          <w:szCs w:val="20"/>
+        </w:rPr>
+        <w:t xml:space="preserve"> selektiran od strane korisnika postigne što bolji skor nakon svake nedelje odigravanja utakmica u </w:t>
       </w:r>
       <w:r>
         <w:rPr>
@@ -2630,26 +3005,62 @@
           <w:sz w:val="20"/>
           <w:szCs w:val="20"/>
         </w:rPr>
-        <w:t xml:space="preserve">ligi. Skor se računa kao zbir indeksnih poena svakog od igrača koji su u timu (u zbir ne ulaze indeksni poeni rezervnih igrača). </w:t>
-      </w:r>
-    </w:p>
-    <w:p>
-      <w:pPr>
-        <w:pStyle w:val="ListParagraph"/>
-        <w:jc w:val="both"/>
-        <w:rPr>
-          <w:rFonts w:ascii="Arial" w:hAnsi="Arial" w:cs="Arial"/>
-          <w:sz w:val="20"/>
-          <w:szCs w:val="20"/>
-        </w:rPr>
-      </w:pPr>
-      <w:r>
-        <w:rPr>
-          <w:rFonts w:ascii="Arial" w:hAnsi="Arial" w:cs="Arial"/>
-          <w:sz w:val="20"/>
-          <w:szCs w:val="20"/>
-        </w:rPr>
-        <w:t>Korisnik će imati određena ograničenja tokom trajanja košarkaške sezone:</w:t>
+        <w:t xml:space="preserve">ligi. Skor se računa kao zbir indeksnih poena svakog </w:t>
+      </w:r>
+      <w:proofErr w:type="gramStart"/>
+      <w:r>
+        <w:rPr>
+          <w:rFonts w:ascii="Arial" w:hAnsi="Arial" w:cs="Arial"/>
+          <w:sz w:val="20"/>
+          <w:szCs w:val="20"/>
+        </w:rPr>
+        <w:t>od</w:t>
+      </w:r>
+      <w:proofErr w:type="gramEnd"/>
+      <w:r>
+        <w:rPr>
+          <w:rFonts w:ascii="Arial" w:hAnsi="Arial" w:cs="Arial"/>
+          <w:sz w:val="20"/>
+          <w:szCs w:val="20"/>
+        </w:rPr>
+        <w:t xml:space="preserve"> igrača koji su u timu (u zbir ne ulaze indeksni poeni rezervnih igrača). </w:t>
+      </w:r>
+    </w:p>
+    <w:p>
+      <w:pPr>
+        <w:pStyle w:val="ListParagraph"/>
+        <w:jc w:val="both"/>
+        <w:rPr>
+          <w:rFonts w:ascii="Arial" w:hAnsi="Arial" w:cs="Arial"/>
+          <w:sz w:val="20"/>
+          <w:szCs w:val="20"/>
+        </w:rPr>
+      </w:pPr>
+      <w:r>
+        <w:rPr>
+          <w:rFonts w:ascii="Arial" w:hAnsi="Arial" w:cs="Arial"/>
+          <w:sz w:val="20"/>
+          <w:szCs w:val="20"/>
+        </w:rPr>
+        <w:t xml:space="preserve">Korisnik </w:t>
+      </w:r>
+      <w:proofErr w:type="gramStart"/>
+      <w:r>
+        <w:rPr>
+          <w:rFonts w:ascii="Arial" w:hAnsi="Arial" w:cs="Arial"/>
+          <w:sz w:val="20"/>
+          <w:szCs w:val="20"/>
+        </w:rPr>
+        <w:t>će</w:t>
+      </w:r>
+      <w:proofErr w:type="gramEnd"/>
+      <w:r>
+        <w:rPr>
+          <w:rFonts w:ascii="Arial" w:hAnsi="Arial" w:cs="Arial"/>
+          <w:sz w:val="20"/>
+          <w:szCs w:val="20"/>
+        </w:rPr>
+        <w:t xml:space="preserve"> imati određena ograničenja tokom trajanja košarkaške sezone:</w:t>
       </w:r>
     </w:p>
     <w:p>
@@ -2736,52 +3147,6 @@
           <w:szCs w:val="20"/>
         </w:rPr>
         <w:t>:00:01 i tada počinje ,,prelazni period”</w:t>
-      </w:r>
-    </w:p>
-    <w:p>
-      <w:pPr>
-        <w:pStyle w:val="ListParagraph"/>
-        <w:numPr>
-          <w:ilvl w:val="0"/>
-          <w:numId w:val="19"/>
-        </w:numPr>
-        <w:jc w:val="both"/>
-        <w:rPr>
-          <w:rFonts w:ascii="Arial" w:hAnsi="Arial" w:cs="Arial"/>
-          <w:sz w:val="20"/>
-          <w:szCs w:val="20"/>
-        </w:rPr>
-      </w:pPr>
-      <w:r>
-        <w:rPr>
-          <w:rFonts w:ascii="Arial" w:hAnsi="Arial" w:cs="Arial"/>
-          <w:sz w:val="20"/>
-          <w:szCs w:val="20"/>
-        </w:rPr>
-        <w:t>za vreme trajanja ,,prelaznog perioda” korisnik će moći da proda, odnosno kupi, najviše 2 igrača</w:t>
-      </w:r>
-    </w:p>
-    <w:p>
-      <w:pPr>
-        <w:pStyle w:val="ListParagraph"/>
-        <w:numPr>
-          <w:ilvl w:val="0"/>
-          <w:numId w:val="19"/>
-        </w:numPr>
-        <w:jc w:val="both"/>
-        <w:rPr>
-          <w:rFonts w:ascii="Arial" w:hAnsi="Arial" w:cs="Arial"/>
-          <w:sz w:val="20"/>
-          <w:szCs w:val="20"/>
-        </w:rPr>
-      </w:pPr>
-      <w:r>
-        <w:rPr>
-          <w:rFonts w:ascii="Arial" w:hAnsi="Arial" w:cs="Arial"/>
-          <w:sz w:val="20"/>
-          <w:szCs w:val="20"/>
-        </w:rPr>
-        <w:t>po zaključivanju tima za nadolazeću nedelju, tim mora brojati tačno 12 igrača</w:t>
       </w:r>
     </w:p>
     <w:p>
@@ -2810,30 +3175,6 @@
     </w:p>
     <w:p>
       <w:pPr>
-        <w:pStyle w:val="ListParagraph"/>
-        <w:numPr>
-          <w:ilvl w:val="0"/>
-          <w:numId w:val="19"/>
-        </w:numPr>
-        <w:spacing w:after="0"/>
-        <w:jc w:val="both"/>
-        <w:rPr>
-          <w:rFonts w:ascii="Arial" w:hAnsi="Arial" w:cs="Arial"/>
-          <w:sz w:val="20"/>
-          <w:szCs w:val="20"/>
-        </w:rPr>
-      </w:pPr>
-      <w:r>
-        <w:rPr>
-          <w:rFonts w:ascii="Arial" w:hAnsi="Arial" w:cs="Arial"/>
-          <w:sz w:val="20"/>
-          <w:szCs w:val="20"/>
-        </w:rPr>
-        <w:t>svaki tim ima obavezu da sadrži tačno određen broj igrača na određenim pozicijama</w:t>
-      </w:r>
-    </w:p>
-    <w:p>
-      <w:pPr>
         <w:spacing w:after="0"/>
         <w:ind w:left="720"/>
         <w:jc w:val="both"/>
@@ -2849,35 +3190,25 @@
           <w:sz w:val="20"/>
           <w:szCs w:val="20"/>
         </w:rPr>
-        <w:t>Što se tiče neregistrovanih korisnika (gost u daljem tekstu), oni će imati pogled na trenutnu rang listu korisnika, imaće uvid u statistički sadržaj sajta, imaće uvid u pravilnik igre, kao i mogućnost registrovanja ukoliko sezona još nije započela.</w:t>
-      </w:r>
-    </w:p>
-    <w:p>
-      <w:pPr>
-        <w:spacing w:after="0"/>
-        <w:ind w:left="720"/>
-        <w:jc w:val="both"/>
-        <w:rPr>
-          <w:rFonts w:ascii="Arial" w:hAnsi="Arial" w:cs="Arial"/>
-          <w:sz w:val="20"/>
-          <w:szCs w:val="20"/>
-        </w:rPr>
-      </w:pPr>
-      <w:r>
-        <w:rPr>
-          <w:rFonts w:ascii="Arial" w:hAnsi="Arial" w:cs="Arial"/>
-          <w:sz w:val="20"/>
-          <w:szCs w:val="20"/>
-        </w:rPr>
-        <w:t>Administrator sajta će imati mogućnost izbacivanja korisnika sa igre ukoliko se otkriju određene vrste nepravilnosti (jedan korisnik koristi više naloga, …)</w:t>
-      </w:r>
-      <w:r>
-        <w:rPr>
-          <w:rFonts w:ascii="Arial" w:hAnsi="Arial" w:cs="Arial"/>
-          <w:sz w:val="20"/>
-          <w:szCs w:val="20"/>
-        </w:rPr>
-        <w:t xml:space="preserve"> i vodiće računa o tome da se igra odvija po pravilima i u određenim izuzetnim situacijama.</w:t>
+        <w:t xml:space="preserve">Što se tiče neregistrovanih korisnika (gost u daljem tekstu), oni </w:t>
+      </w:r>
+      <w:proofErr w:type="gramStart"/>
+      <w:r>
+        <w:rPr>
+          <w:rFonts w:ascii="Arial" w:hAnsi="Arial" w:cs="Arial"/>
+          <w:sz w:val="20"/>
+          <w:szCs w:val="20"/>
+        </w:rPr>
+        <w:t>će</w:t>
+      </w:r>
+      <w:proofErr w:type="gramEnd"/>
+      <w:r>
+        <w:rPr>
+          <w:rFonts w:ascii="Arial" w:hAnsi="Arial" w:cs="Arial"/>
+          <w:sz w:val="20"/>
+          <w:szCs w:val="20"/>
+        </w:rPr>
+        <w:t xml:space="preserve"> imati pogled na trenutnu rang listu korisnika, imaće uvid u statistički sadržaj sajta, imaće uvid u pravilnik igre, kao i mogućnost registrovanja.</w:t>
       </w:r>
     </w:p>
     <w:p>
@@ -2931,6 +3262,7 @@
           <w:sz w:val="28"/>
           <w:szCs w:val="28"/>
         </w:rPr>
+        <w:lastRenderedPageBreak/>
         <w:t>Kategorija korisnika</w:t>
       </w:r>
     </w:p>
@@ -3019,7 +3351,43 @@
           <w:sz w:val="20"/>
           <w:szCs w:val="20"/>
         </w:rPr>
-        <w:t xml:space="preserve">Gost sajta će imati limitiran pristup sadržaju sajta. Kako je već napomenuto u osnovnom opisu sistema, gosti će imati uvid u rang listu svih </w:t>
+        <w:t xml:space="preserve">Gost sajta </w:t>
+      </w:r>
+      <w:proofErr w:type="gramStart"/>
+      <w:r>
+        <w:rPr>
+          <w:rFonts w:ascii="Arial" w:hAnsi="Arial" w:cs="Arial"/>
+          <w:sz w:val="20"/>
+          <w:szCs w:val="20"/>
+        </w:rPr>
+        <w:t>će</w:t>
+      </w:r>
+      <w:proofErr w:type="gramEnd"/>
+      <w:r>
+        <w:rPr>
+          <w:rFonts w:ascii="Arial" w:hAnsi="Arial" w:cs="Arial"/>
+          <w:sz w:val="20"/>
+          <w:szCs w:val="20"/>
+        </w:rPr>
+        <w:t xml:space="preserve"> imati limitiran pristup sadržaju sajta. Kako je već napomenuto u osnovnom opisu sistema, gosti </w:t>
+      </w:r>
+      <w:proofErr w:type="gramStart"/>
+      <w:r>
+        <w:rPr>
+          <w:rFonts w:ascii="Arial" w:hAnsi="Arial" w:cs="Arial"/>
+          <w:sz w:val="20"/>
+          <w:szCs w:val="20"/>
+        </w:rPr>
+        <w:t>će</w:t>
+      </w:r>
+      <w:proofErr w:type="gramEnd"/>
+      <w:r>
+        <w:rPr>
+          <w:rFonts w:ascii="Arial" w:hAnsi="Arial" w:cs="Arial"/>
+          <w:sz w:val="20"/>
+          <w:szCs w:val="20"/>
+        </w:rPr>
+        <w:t xml:space="preserve"> imati uvid u rang listu svih </w:t>
       </w:r>
       <w:r>
         <w:rPr>
@@ -3035,7 +3403,43 @@
           <w:sz w:val="20"/>
           <w:szCs w:val="20"/>
         </w:rPr>
-        <w:t xml:space="preserve"> korisnika (postojaće rang liste za prethodnu nedelju, tekuću nedelju, kao i za čitavu sezonu). Pored toga, gostu će biti dostupan kompletan pravilnik igre, kao i forma za registrovanje. I naposletku, sajt će moći biti od koristi ovakvim korisnicima tako što će im prikaz</w:t>
+        <w:t xml:space="preserve"> korisnika (postojaće rang liste za prethodnu nedelju, tekuću nedelju, kao i za čitavu sezonu). Pored toga, gostu </w:t>
+      </w:r>
+      <w:proofErr w:type="gramStart"/>
+      <w:r>
+        <w:rPr>
+          <w:rFonts w:ascii="Arial" w:hAnsi="Arial" w:cs="Arial"/>
+          <w:sz w:val="20"/>
+          <w:szCs w:val="20"/>
+        </w:rPr>
+        <w:t>će</w:t>
+      </w:r>
+      <w:proofErr w:type="gramEnd"/>
+      <w:r>
+        <w:rPr>
+          <w:rFonts w:ascii="Arial" w:hAnsi="Arial" w:cs="Arial"/>
+          <w:sz w:val="20"/>
+          <w:szCs w:val="20"/>
+        </w:rPr>
+        <w:t xml:space="preserve"> biti dostupan kompletan pravilnik igre, kao i forma za registrovanje. I naposletku, sajt </w:t>
+      </w:r>
+      <w:proofErr w:type="gramStart"/>
+      <w:r>
+        <w:rPr>
+          <w:rFonts w:ascii="Arial" w:hAnsi="Arial" w:cs="Arial"/>
+          <w:sz w:val="20"/>
+          <w:szCs w:val="20"/>
+        </w:rPr>
+        <w:t>će</w:t>
+      </w:r>
+      <w:proofErr w:type="gramEnd"/>
+      <w:r>
+        <w:rPr>
+          <w:rFonts w:ascii="Arial" w:hAnsi="Arial" w:cs="Arial"/>
+          <w:sz w:val="20"/>
+          <w:szCs w:val="20"/>
+        </w:rPr>
+        <w:t xml:space="preserve"> moći biti od koristi ovakvim korisnicima tako što će im prikaz</w:t>
       </w:r>
       <w:r>
         <w:rPr>
@@ -3112,7 +3516,25 @@
           <w:sz w:val="20"/>
           <w:szCs w:val="20"/>
         </w:rPr>
-        <w:t xml:space="preserve">Registrovani korisnici će biti u mogućnosti da dožive potpuno iskustvo </w:t>
+        <w:t xml:space="preserve">Registrovani korisnici </w:t>
+      </w:r>
+      <w:proofErr w:type="gramStart"/>
+      <w:r>
+        <w:rPr>
+          <w:rFonts w:ascii="Arial" w:hAnsi="Arial" w:cs="Arial"/>
+          <w:sz w:val="20"/>
+          <w:szCs w:val="20"/>
+        </w:rPr>
+        <w:t>će</w:t>
+      </w:r>
+      <w:proofErr w:type="gramEnd"/>
+      <w:r>
+        <w:rPr>
+          <w:rFonts w:ascii="Arial" w:hAnsi="Arial" w:cs="Arial"/>
+          <w:sz w:val="20"/>
+          <w:szCs w:val="20"/>
+        </w:rPr>
+        <w:t xml:space="preserve"> biti u mogućnosti da dožive potpuno iskustvo </w:t>
       </w:r>
       <w:r>
         <w:rPr>
@@ -3148,7 +3570,43 @@
           <w:sz w:val="20"/>
           <w:szCs w:val="20"/>
         </w:rPr>
-        <w:t>Pri ulasku na sajt, registrovani korisnik će se ponašati kao gost sajta (imaće pristup samo sadržaju koji je pobrojan u odeljku iznad). Međutim, svojim prijavljivanjem na sajt, registrovani korisnik će dobiti pristup celokupnom sadržaju namenjenom klijentima sajta (uključujući i sadržaj sajtu koji je imao kao gost istog), što podrazumeva:</w:t>
+        <w:t xml:space="preserve">Pri ulasku </w:t>
+      </w:r>
+      <w:proofErr w:type="gramStart"/>
+      <w:r>
+        <w:rPr>
+          <w:rFonts w:ascii="Arial" w:hAnsi="Arial" w:cs="Arial"/>
+          <w:sz w:val="20"/>
+          <w:szCs w:val="20"/>
+        </w:rPr>
+        <w:t>na</w:t>
+      </w:r>
+      <w:proofErr w:type="gramEnd"/>
+      <w:r>
+        <w:rPr>
+          <w:rFonts w:ascii="Arial" w:hAnsi="Arial" w:cs="Arial"/>
+          <w:sz w:val="20"/>
+          <w:szCs w:val="20"/>
+        </w:rPr>
+        <w:t xml:space="preserve"> sajt, registrovani korisnik će se ponašati kao gost sajta (imaće pristup samo sadržaju koji je pobrojan u odeljku iznad). Međutim, svojim prijavljivanjem </w:t>
+      </w:r>
+      <w:proofErr w:type="gramStart"/>
+      <w:r>
+        <w:rPr>
+          <w:rFonts w:ascii="Arial" w:hAnsi="Arial" w:cs="Arial"/>
+          <w:sz w:val="20"/>
+          <w:szCs w:val="20"/>
+        </w:rPr>
+        <w:t>na</w:t>
+      </w:r>
+      <w:proofErr w:type="gramEnd"/>
+      <w:r>
+        <w:rPr>
+          <w:rFonts w:ascii="Arial" w:hAnsi="Arial" w:cs="Arial"/>
+          <w:sz w:val="20"/>
+          <w:szCs w:val="20"/>
+        </w:rPr>
+        <w:t xml:space="preserve"> sajt, registrovani korisnik će dobiti pristup celokupnom sadržaju namenjenom klijentima sajta (uključujući i sadržaj sajtu koji je imao kao gost istog), što podrazumeva:</w:t>
       </w:r>
     </w:p>
     <w:p>
@@ -3335,24 +3793,89 @@
           <w:sz w:val="20"/>
           <w:szCs w:val="20"/>
         </w:rPr>
-        <w:t>Administrator će voditi računa o poštovanju svih pravila navedenih pravilnikom igre i svako  nepoštovanje pravila će sankcionisati brisanjem naloga korisnika.</w:t>
-      </w:r>
-      <w:r>
-        <w:rPr>
-          <w:rFonts w:ascii="Arial" w:hAnsi="Arial" w:cs="Arial"/>
-          <w:sz w:val="20"/>
-          <w:szCs w:val="20"/>
-        </w:rPr>
-        <w:t xml:space="preserve"> Isto tako, njegov posao će biti i valjano rešavanje specifičnih situacija (zaključavanje timova pre odloženih utakmic</w:t>
-      </w:r>
-      <w:r>
-        <w:rPr>
-          <w:rFonts w:ascii="Arial" w:hAnsi="Arial" w:cs="Arial"/>
-          <w:sz w:val="20"/>
-          <w:szCs w:val="20"/>
-        </w:rPr>
-        <w:t>a koja se igraju preko nedelje, …)</w:t>
-      </w:r>
+        <w:t xml:space="preserve">Administrator </w:t>
+      </w:r>
+      <w:proofErr w:type="gramStart"/>
+      <w:r>
+        <w:rPr>
+          <w:rFonts w:ascii="Arial" w:hAnsi="Arial" w:cs="Arial"/>
+          <w:sz w:val="20"/>
+          <w:szCs w:val="20"/>
+        </w:rPr>
+        <w:t>će</w:t>
+      </w:r>
+      <w:proofErr w:type="gramEnd"/>
+      <w:r>
+        <w:rPr>
+          <w:rFonts w:ascii="Arial" w:hAnsi="Arial" w:cs="Arial"/>
+          <w:sz w:val="20"/>
+          <w:szCs w:val="20"/>
+        </w:rPr>
+        <w:t xml:space="preserve"> voditi računa o </w:t>
+      </w:r>
+      <w:r>
+        <w:rPr>
+          <w:rFonts w:ascii="Arial" w:hAnsi="Arial" w:cs="Arial"/>
+          <w:sz w:val="20"/>
+          <w:szCs w:val="20"/>
+        </w:rPr>
+        <w:t>trajnjima kola</w:t>
+      </w:r>
+      <w:r>
+        <w:rPr>
+          <w:rFonts w:ascii="Arial" w:hAnsi="Arial" w:cs="Arial"/>
+          <w:sz w:val="20"/>
+          <w:szCs w:val="20"/>
+        </w:rPr>
+        <w:t xml:space="preserve"> (otvaranju i zatvaranju kola). Takodje, administrator </w:t>
+      </w:r>
+      <w:proofErr w:type="gramStart"/>
+      <w:r>
+        <w:rPr>
+          <w:rFonts w:ascii="Arial" w:hAnsi="Arial" w:cs="Arial"/>
+          <w:sz w:val="20"/>
+          <w:szCs w:val="20"/>
+        </w:rPr>
+        <w:t>će</w:t>
+      </w:r>
+      <w:proofErr w:type="gramEnd"/>
+      <w:r>
+        <w:rPr>
+          <w:rFonts w:ascii="Arial" w:hAnsi="Arial" w:cs="Arial"/>
+          <w:sz w:val="20"/>
+          <w:szCs w:val="20"/>
+        </w:rPr>
+        <w:t xml:space="preserve"> unosi učinke igrača u svakom kolu pre zatvaranja istog. Posle zatvaranja kola sledi prelazni period koji traje do narednog otvaranja kola. Administrator </w:t>
+      </w:r>
+      <w:proofErr w:type="gramStart"/>
+      <w:r>
+        <w:rPr>
+          <w:rFonts w:ascii="Arial" w:hAnsi="Arial" w:cs="Arial"/>
+          <w:sz w:val="20"/>
+          <w:szCs w:val="20"/>
+        </w:rPr>
+        <w:t>će</w:t>
+      </w:r>
+      <w:proofErr w:type="gramEnd"/>
+      <w:r>
+        <w:rPr>
+          <w:rFonts w:ascii="Arial" w:hAnsi="Arial" w:cs="Arial"/>
+          <w:sz w:val="20"/>
+          <w:szCs w:val="20"/>
+        </w:rPr>
+        <w:t xml:space="preserve"> moći da menja cene igrača kao i da dodaje nove igrače.</w:t>
+      </w:r>
+    </w:p>
+    <w:p>
+      <w:pPr>
+        <w:ind w:left="720"/>
+        <w:jc w:val="both"/>
+        <w:rPr>
+          <w:rFonts w:ascii="Arial" w:hAnsi="Arial" w:cs="Arial"/>
+          <w:sz w:val="20"/>
+          <w:szCs w:val="20"/>
+        </w:rPr>
+      </w:pPr>
     </w:p>
     <w:p>
       <w:pPr>
@@ -3431,15 +3954,51 @@
           <w:sz w:val="20"/>
           <w:szCs w:val="20"/>
         </w:rPr>
-        <w:t>snovni pojmovi od značaja za ABA</w:t>
-      </w:r>
-      <w:r>
-        <w:rPr>
-          <w:rFonts w:ascii="Arial" w:hAnsi="Arial" w:cs="Arial"/>
-          <w:sz w:val="20"/>
-          <w:szCs w:val="20"/>
-        </w:rPr>
-        <w:t xml:space="preserve"> Fantasy sajt. Dat je pregled arhitekture sistema na najvišem nivou i sumirane su glavne njegove karakteristike sa stanovištva pogodnosti za korisnike. </w:t>
+        <w:t xml:space="preserve">snovni pojmovi </w:t>
+      </w:r>
+      <w:proofErr w:type="gramStart"/>
+      <w:r>
+        <w:rPr>
+          <w:rFonts w:ascii="Arial" w:hAnsi="Arial" w:cs="Arial"/>
+          <w:sz w:val="20"/>
+          <w:szCs w:val="20"/>
+        </w:rPr>
+        <w:t>od</w:t>
+      </w:r>
+      <w:proofErr w:type="gramEnd"/>
+      <w:r>
+        <w:rPr>
+          <w:rFonts w:ascii="Arial" w:hAnsi="Arial" w:cs="Arial"/>
+          <w:sz w:val="20"/>
+          <w:szCs w:val="20"/>
+        </w:rPr>
+        <w:t xml:space="preserve"> značaja za ABA</w:t>
+      </w:r>
+      <w:r>
+        <w:rPr>
+          <w:rFonts w:ascii="Arial" w:hAnsi="Arial" w:cs="Arial"/>
+          <w:sz w:val="20"/>
+          <w:szCs w:val="20"/>
+        </w:rPr>
+        <w:t xml:space="preserve"> Fantasy sajt. Dat je pregled arhitekture sistema </w:t>
+      </w:r>
+      <w:proofErr w:type="gramStart"/>
+      <w:r>
+        <w:rPr>
+          <w:rFonts w:ascii="Arial" w:hAnsi="Arial" w:cs="Arial"/>
+          <w:sz w:val="20"/>
+          <w:szCs w:val="20"/>
+        </w:rPr>
+        <w:t>na</w:t>
+      </w:r>
+      <w:proofErr w:type="gramEnd"/>
+      <w:r>
+        <w:rPr>
+          <w:rFonts w:ascii="Arial" w:hAnsi="Arial" w:cs="Arial"/>
+          <w:sz w:val="20"/>
+          <w:szCs w:val="20"/>
+        </w:rPr>
+        <w:t xml:space="preserve"> najvišem nivou i sumirane su glavne njegove karakteristike sa stanovištva pogodnosti za korisnike. </w:t>
       </w:r>
     </w:p>
     <w:p>
@@ -3508,15 +4067,51 @@
           <w:sz w:val="20"/>
           <w:szCs w:val="20"/>
         </w:rPr>
-        <w:t xml:space="preserve">Sistem, zapravo, podrazumeva dinamički internet sajt, koji je na serverskoj strani realizovan PHP tehnologijom i preko kojeg bi se </w:t>
-      </w:r>
-      <w:r>
-        <w:rPr>
-          <w:rFonts w:ascii="Arial" w:hAnsi="Arial" w:cs="Arial"/>
-          <w:sz w:val="20"/>
-          <w:szCs w:val="20"/>
-        </w:rPr>
-        <w:t xml:space="preserve">komuniciralo sa korisnicima, kao i sa bazom podataka koja sadrži relevantne podatke za čitavu igru (nije deo sistema; služi za preuzimanje statističkih podataka). Pored ovoga, postojaće i jedna baza sistema u kojoj će se čuvati </w:t>
+        <w:t xml:space="preserve">Sistem, zapravo, podrazumeva dinamički internet sajt, koji je </w:t>
+      </w:r>
+      <w:proofErr w:type="gramStart"/>
+      <w:r>
+        <w:rPr>
+          <w:rFonts w:ascii="Arial" w:hAnsi="Arial" w:cs="Arial"/>
+          <w:sz w:val="20"/>
+          <w:szCs w:val="20"/>
+        </w:rPr>
+        <w:t>na</w:t>
+      </w:r>
+      <w:proofErr w:type="gramEnd"/>
+      <w:r>
+        <w:rPr>
+          <w:rFonts w:ascii="Arial" w:hAnsi="Arial" w:cs="Arial"/>
+          <w:sz w:val="20"/>
+          <w:szCs w:val="20"/>
+        </w:rPr>
+        <w:t xml:space="preserve"> serverskoj strani realizovan PHP tehnologijom i preko kojeg bi se </w:t>
+      </w:r>
+      <w:r>
+        <w:rPr>
+          <w:rFonts w:ascii="Arial" w:hAnsi="Arial" w:cs="Arial"/>
+          <w:sz w:val="20"/>
+          <w:szCs w:val="20"/>
+        </w:rPr>
+        <w:t xml:space="preserve">komuniciralo sa korisnicima, kao i sa bazom podataka koja sadrži relevantne podatke za čitavu igru (nije deo sistema; služi za preuzimanje statističkih podataka). Pored ovoga, postojaće i jedna baza sistema u kojoj </w:t>
+      </w:r>
+      <w:proofErr w:type="gramStart"/>
+      <w:r>
+        <w:rPr>
+          <w:rFonts w:ascii="Arial" w:hAnsi="Arial" w:cs="Arial"/>
+          <w:sz w:val="20"/>
+          <w:szCs w:val="20"/>
+        </w:rPr>
+        <w:t>će</w:t>
+      </w:r>
+      <w:proofErr w:type="gramEnd"/>
+      <w:r>
+        <w:rPr>
+          <w:rFonts w:ascii="Arial" w:hAnsi="Arial" w:cs="Arial"/>
+          <w:sz w:val="20"/>
+          <w:szCs w:val="20"/>
+        </w:rPr>
+        <w:t xml:space="preserve"> se čuvati </w:t>
       </w:r>
       <w:r>
         <w:rPr>
@@ -3561,7 +4156,7 @@
                     <pic:cNvPicPr/>
                   </pic:nvPicPr>
                   <pic:blipFill>
-                    <a:blip r:embed="rId9"/>
+                    <a:blip r:embed="rId10"/>
                     <a:stretch>
                       <a:fillRect/>
                     </a:stretch>
@@ -3623,7 +4218,7 @@
       <w:tblPr>
         <w:tblStyle w:val="TableGrid"/>
         <w:tblW w:w="0" w:type="auto"/>
-        <w:tblLook w:val="04A0"/>
+        <w:tblLook w:val="04A0" w:firstRow="1" w:lastRow="0" w:firstColumn="1" w:lastColumn="0" w:noHBand="0" w:noVBand="1"/>
       </w:tblPr>
       <w:tblGrid>
         <w:gridCol w:w="4788"/>
@@ -3936,48 +4531,6 @@
     <w:p>
       <w:pPr>
         <w:pStyle w:val="ListParagraph"/>
-        <w:spacing w:line="600" w:lineRule="auto"/>
-        <w:ind w:left="360"/>
-        <w:jc w:val="both"/>
-        <w:rPr>
-          <w:rFonts w:ascii="Arial" w:hAnsi="Arial" w:cs="Arial"/>
-          <w:b/>
-          <w:sz w:val="28"/>
-          <w:szCs w:val="28"/>
-        </w:rPr>
-      </w:pPr>
-    </w:p>
-    <w:p>
-      <w:pPr>
-        <w:pStyle w:val="ListParagraph"/>
-        <w:spacing w:line="600" w:lineRule="auto"/>
-        <w:ind w:left="360"/>
-        <w:jc w:val="both"/>
-        <w:rPr>
-          <w:rFonts w:ascii="Arial" w:hAnsi="Arial" w:cs="Arial"/>
-          <w:b/>
-          <w:sz w:val="28"/>
-          <w:szCs w:val="28"/>
-        </w:rPr>
-      </w:pPr>
-    </w:p>
-    <w:p>
-      <w:pPr>
-        <w:pStyle w:val="ListParagraph"/>
-        <w:spacing w:line="600" w:lineRule="auto"/>
-        <w:ind w:left="360"/>
-        <w:jc w:val="both"/>
-        <w:rPr>
-          <w:rFonts w:ascii="Arial" w:hAnsi="Arial" w:cs="Arial"/>
-          <w:b/>
-          <w:sz w:val="28"/>
-          <w:szCs w:val="28"/>
-        </w:rPr>
-      </w:pPr>
-    </w:p>
-    <w:p>
-      <w:pPr>
-        <w:pStyle w:val="ListParagraph"/>
         <w:numPr>
           <w:ilvl w:val="0"/>
           <w:numId w:val="18"/>
@@ -3998,6 +4551,7 @@
           <w:sz w:val="28"/>
           <w:szCs w:val="28"/>
         </w:rPr>
+        <w:lastRenderedPageBreak/>
         <w:t>Funkcionalni zahtevi</w:t>
       </w:r>
     </w:p>
@@ -4012,6 +4566,7 @@
           <w:szCs w:val="20"/>
         </w:rPr>
       </w:pPr>
+      <w:proofErr w:type="gramStart"/>
       <w:r>
         <w:rPr>
           <w:rFonts w:ascii="Arial" w:hAnsi="Arial" w:cs="Arial"/>
@@ -4036,6 +4591,7 @@
         </w:rPr>
         <w:t>stem treba obezbediti različitim kategorijama korisnika.</w:t>
       </w:r>
+      <w:proofErr w:type="gramEnd"/>
     </w:p>
     <w:p>
       <w:pPr>
@@ -4117,15 +4673,69 @@
           <w:sz w:val="20"/>
           <w:szCs w:val="20"/>
         </w:rPr>
-        <w:t>Korisnik koji nema svoj nalog (neregistrovani korisnik) ima mogućnost da se registruje na sajtu i tako aktivno učestvuje u igri i borbi za što bolji plasma na rang listi.</w:t>
-      </w:r>
-      <w:r>
-        <w:rPr>
-          <w:rFonts w:ascii="Arial" w:hAnsi="Arial" w:cs="Arial"/>
-          <w:sz w:val="20"/>
-          <w:szCs w:val="20"/>
-        </w:rPr>
-        <w:t xml:space="preserve"> Registracija se vrši unošenjem privatnih podataka, kao i ,,nickname”-a i lozinke naloga. Ovi podaci će biti uneti u bazu sistema </w:t>
+        <w:t xml:space="preserve">Korisnik koji </w:t>
+      </w:r>
+      <w:proofErr w:type="gramStart"/>
+      <w:r>
+        <w:rPr>
+          <w:rFonts w:ascii="Arial" w:hAnsi="Arial" w:cs="Arial"/>
+          <w:sz w:val="20"/>
+          <w:szCs w:val="20"/>
+        </w:rPr>
+        <w:t>nema</w:t>
+      </w:r>
+      <w:proofErr w:type="gramEnd"/>
+      <w:r>
+        <w:rPr>
+          <w:rFonts w:ascii="Arial" w:hAnsi="Arial" w:cs="Arial"/>
+          <w:sz w:val="20"/>
+          <w:szCs w:val="20"/>
+        </w:rPr>
+        <w:t xml:space="preserve"> svoj nalog (neregistrovani korisnik) ima mogućnost da se registruje na sajtu i tako aktivno učestvuje u igri i borbi za što bolji plasma na rang listi.</w:t>
+      </w:r>
+      <w:r>
+        <w:rPr>
+          <w:rFonts w:ascii="Arial" w:hAnsi="Arial" w:cs="Arial"/>
+          <w:sz w:val="20"/>
+          <w:szCs w:val="20"/>
+        </w:rPr>
+        <w:t xml:space="preserve"> Registracija se vrši unošenjem privatnih podataka, kao i </w:t>
+      </w:r>
+      <w:proofErr w:type="gramStart"/>
+      <w:r>
+        <w:rPr>
+          <w:rFonts w:ascii="Arial" w:hAnsi="Arial" w:cs="Arial"/>
+          <w:sz w:val="20"/>
+          <w:szCs w:val="20"/>
+        </w:rPr>
+        <w:t>,,nickname</w:t>
+      </w:r>
+      <w:proofErr w:type="gramEnd"/>
+      <w:r>
+        <w:rPr>
+          <w:rFonts w:ascii="Arial" w:hAnsi="Arial" w:cs="Arial"/>
+          <w:sz w:val="20"/>
+          <w:szCs w:val="20"/>
+        </w:rPr>
+        <w:t xml:space="preserve">”-a i lozinke naloga. Ovi podaci </w:t>
+      </w:r>
+      <w:proofErr w:type="gramStart"/>
+      <w:r>
+        <w:rPr>
+          <w:rFonts w:ascii="Arial" w:hAnsi="Arial" w:cs="Arial"/>
+          <w:sz w:val="20"/>
+          <w:szCs w:val="20"/>
+        </w:rPr>
+        <w:t>će</w:t>
+      </w:r>
+      <w:proofErr w:type="gramEnd"/>
+      <w:r>
+        <w:rPr>
+          <w:rFonts w:ascii="Arial" w:hAnsi="Arial" w:cs="Arial"/>
+          <w:sz w:val="20"/>
+          <w:szCs w:val="20"/>
+        </w:rPr>
+        <w:t xml:space="preserve"> biti uneti u bazu sistema </w:t>
       </w:r>
       <w:r>
         <w:rPr>
@@ -4190,7 +4800,43 @@
           <w:sz w:val="20"/>
           <w:szCs w:val="20"/>
         </w:rPr>
-        <w:t>Već registrovani korisnik će morati da se prijavi svojim ,,nickname”-om i lozinkom da bi imao pristup svom timu i celokupnom sadržaju namenjenom registrovanim korisnicima. Za autorizaciju korisnika će se koristiti podaci iz baze podataka sistema koji su uneti prilikom registracije samog korisnika.</w:t>
+        <w:t xml:space="preserve">Već registrovani korisnik će morati da se prijavi svojim </w:t>
+      </w:r>
+      <w:proofErr w:type="gramStart"/>
+      <w:r>
+        <w:rPr>
+          <w:rFonts w:ascii="Arial" w:hAnsi="Arial" w:cs="Arial"/>
+          <w:sz w:val="20"/>
+          <w:szCs w:val="20"/>
+        </w:rPr>
+        <w:t>,,nickname</w:t>
+      </w:r>
+      <w:proofErr w:type="gramEnd"/>
+      <w:r>
+        <w:rPr>
+          <w:rFonts w:ascii="Arial" w:hAnsi="Arial" w:cs="Arial"/>
+          <w:sz w:val="20"/>
+          <w:szCs w:val="20"/>
+        </w:rPr>
+        <w:t xml:space="preserve">”-om i lozinkom da bi imao pristup svom timu i celokupnom sadržaju namenjenom registrovanim korisnicima. Za autorizaciju korisnika </w:t>
+      </w:r>
+      <w:proofErr w:type="gramStart"/>
+      <w:r>
+        <w:rPr>
+          <w:rFonts w:ascii="Arial" w:hAnsi="Arial" w:cs="Arial"/>
+          <w:sz w:val="20"/>
+          <w:szCs w:val="20"/>
+        </w:rPr>
+        <w:t>će</w:t>
+      </w:r>
+      <w:proofErr w:type="gramEnd"/>
+      <w:r>
+        <w:rPr>
+          <w:rFonts w:ascii="Arial" w:hAnsi="Arial" w:cs="Arial"/>
+          <w:sz w:val="20"/>
+          <w:szCs w:val="20"/>
+        </w:rPr>
+        <w:t xml:space="preserve"> se koristiti podaci iz baze podataka sistema koji su uneti prilikom registracije samog korisnika.</w:t>
       </w:r>
     </w:p>
     <w:p>
@@ -4247,7 +4893,61 @@
           <w:sz w:val="20"/>
           <w:szCs w:val="20"/>
         </w:rPr>
-        <w:t>Administrator će potvrđivati svoj identitet koristeći specijalni ,,nickname”, kao i svoju šifru. Pri kreiranju baze podataka će biti unete gorepomenuti podaci o administratoru. Eventualna promena šifre (usvojiće se da je ,,nickname” administratora nemoguće promeniti) zahteva odlazak do same baze podataka i ručnu promenu.</w:t>
+        <w:t xml:space="preserve">Administrator će potvrđivati svoj identitet koristeći specijalni </w:t>
+      </w:r>
+      <w:proofErr w:type="gramStart"/>
+      <w:r>
+        <w:rPr>
+          <w:rFonts w:ascii="Arial" w:hAnsi="Arial" w:cs="Arial"/>
+          <w:sz w:val="20"/>
+          <w:szCs w:val="20"/>
+        </w:rPr>
+        <w:t>,,nickname</w:t>
+      </w:r>
+      <w:proofErr w:type="gramEnd"/>
+      <w:r>
+        <w:rPr>
+          <w:rFonts w:ascii="Arial" w:hAnsi="Arial" w:cs="Arial"/>
+          <w:sz w:val="20"/>
+          <w:szCs w:val="20"/>
+        </w:rPr>
+        <w:t xml:space="preserve">”, kao i svoju šifru. Pri kreiranju baze podataka </w:t>
+      </w:r>
+      <w:proofErr w:type="gramStart"/>
+      <w:r>
+        <w:rPr>
+          <w:rFonts w:ascii="Arial" w:hAnsi="Arial" w:cs="Arial"/>
+          <w:sz w:val="20"/>
+          <w:szCs w:val="20"/>
+        </w:rPr>
+        <w:t>će</w:t>
+      </w:r>
+      <w:proofErr w:type="gramEnd"/>
+      <w:r>
+        <w:rPr>
+          <w:rFonts w:ascii="Arial" w:hAnsi="Arial" w:cs="Arial"/>
+          <w:sz w:val="20"/>
+          <w:szCs w:val="20"/>
+        </w:rPr>
+        <w:t xml:space="preserve"> biti unete gorepomenuti podaci o administratoru. Eventualna promena šifre (usvojiće se da je </w:t>
+      </w:r>
+      <w:proofErr w:type="gramStart"/>
+      <w:r>
+        <w:rPr>
+          <w:rFonts w:ascii="Arial" w:hAnsi="Arial" w:cs="Arial"/>
+          <w:sz w:val="20"/>
+          <w:szCs w:val="20"/>
+        </w:rPr>
+        <w:t>,,nickname</w:t>
+      </w:r>
+      <w:proofErr w:type="gramEnd"/>
+      <w:r>
+        <w:rPr>
+          <w:rFonts w:ascii="Arial" w:hAnsi="Arial" w:cs="Arial"/>
+          <w:sz w:val="20"/>
+          <w:szCs w:val="20"/>
+        </w:rPr>
+        <w:t>” administratora nemoguće promeniti) zahteva odlazak do same baze podataka i ručnu promenu.</w:t>
       </w:r>
     </w:p>
     <w:p>
@@ -4304,7 +5004,43 @@
           <w:sz w:val="20"/>
           <w:szCs w:val="20"/>
         </w:rPr>
-        <w:t>Prijavljeni korisnik će, naravno, imati i mogućnost odjave sa svog naloga u svakom trenutku. Po odjavi, posmatrani korisnik će, zapravo, imati pristup sadržaju koji je namenjen gostima sajta (korisnik efektivno prelazi u kategoriju gosta sajta).</w:t>
+        <w:t xml:space="preserve">Prijavljeni korisnik </w:t>
+      </w:r>
+      <w:proofErr w:type="gramStart"/>
+      <w:r>
+        <w:rPr>
+          <w:rFonts w:ascii="Arial" w:hAnsi="Arial" w:cs="Arial"/>
+          <w:sz w:val="20"/>
+          <w:szCs w:val="20"/>
+        </w:rPr>
+        <w:t>će</w:t>
+      </w:r>
+      <w:proofErr w:type="gramEnd"/>
+      <w:r>
+        <w:rPr>
+          <w:rFonts w:ascii="Arial" w:hAnsi="Arial" w:cs="Arial"/>
+          <w:sz w:val="20"/>
+          <w:szCs w:val="20"/>
+        </w:rPr>
+        <w:t xml:space="preserve">, naravno, imati i mogućnost odjave sa svog naloga u svakom trenutku. Po odjavi, posmatrani korisnik </w:t>
+      </w:r>
+      <w:proofErr w:type="gramStart"/>
+      <w:r>
+        <w:rPr>
+          <w:rFonts w:ascii="Arial" w:hAnsi="Arial" w:cs="Arial"/>
+          <w:sz w:val="20"/>
+          <w:szCs w:val="20"/>
+        </w:rPr>
+        <w:t>će</w:t>
+      </w:r>
+      <w:proofErr w:type="gramEnd"/>
+      <w:r>
+        <w:rPr>
+          <w:rFonts w:ascii="Arial" w:hAnsi="Arial" w:cs="Arial"/>
+          <w:sz w:val="20"/>
+          <w:szCs w:val="20"/>
+        </w:rPr>
+        <w:t>, zapravo, imati pristup sadržaju koji je namenjen gostima sajta (korisnik efektivno prelazi u kategoriju gosta sajta).</w:t>
       </w:r>
     </w:p>
     <w:p>
@@ -4370,7 +5106,43 @@
           <w:sz w:val="20"/>
           <w:szCs w:val="20"/>
         </w:rPr>
-        <w:t>Administrator će, isto kao i prijavljeni korisnik, imati mogućnost odjave sa svog naloga. Po odjavi, administrator će imati pristup sadržaju koji je namenjen gostima sajta (administrator efektivno prelazi u kategoriju gosta sajta).</w:t>
+        <w:t xml:space="preserve">Administrator </w:t>
+      </w:r>
+      <w:proofErr w:type="gramStart"/>
+      <w:r>
+        <w:rPr>
+          <w:rFonts w:ascii="Arial" w:hAnsi="Arial" w:cs="Arial"/>
+          <w:sz w:val="20"/>
+          <w:szCs w:val="20"/>
+        </w:rPr>
+        <w:t>će</w:t>
+      </w:r>
+      <w:proofErr w:type="gramEnd"/>
+      <w:r>
+        <w:rPr>
+          <w:rFonts w:ascii="Arial" w:hAnsi="Arial" w:cs="Arial"/>
+          <w:sz w:val="20"/>
+          <w:szCs w:val="20"/>
+        </w:rPr>
+        <w:t xml:space="preserve">, isto kao i prijavljeni korisnik, imati mogućnost odjave sa svog naloga. Po odjavi, administrator </w:t>
+      </w:r>
+      <w:proofErr w:type="gramStart"/>
+      <w:r>
+        <w:rPr>
+          <w:rFonts w:ascii="Arial" w:hAnsi="Arial" w:cs="Arial"/>
+          <w:sz w:val="20"/>
+          <w:szCs w:val="20"/>
+        </w:rPr>
+        <w:t>će</w:t>
+      </w:r>
+      <w:proofErr w:type="gramEnd"/>
+      <w:r>
+        <w:rPr>
+          <w:rFonts w:ascii="Arial" w:hAnsi="Arial" w:cs="Arial"/>
+          <w:sz w:val="20"/>
+          <w:szCs w:val="20"/>
+        </w:rPr>
+        <w:t xml:space="preserve"> imati pristup sadržaju koji je namenjen gostima sajta (administrator efektivno prelazi u kategoriju gosta sajta).</w:t>
       </w:r>
     </w:p>
     <w:p>
@@ -4427,8 +5199,41 @@
           <w:sz w:val="20"/>
           <w:szCs w:val="20"/>
         </w:rPr>
-        <w:lastRenderedPageBreak/>
-        <w:t xml:space="preserve">Registrovani korisnici će imati mogućnost promene tima tokom trajanja sezone (najviše 2 igrača po kolu) i sastavljanja čitavog tima pre početka sezone (kupovina svih 12 igrača). </w:t>
+        <w:t xml:space="preserve">Registrovani korisnici </w:t>
+      </w:r>
+      <w:proofErr w:type="gramStart"/>
+      <w:r>
+        <w:rPr>
+          <w:rFonts w:ascii="Arial" w:hAnsi="Arial" w:cs="Arial"/>
+          <w:sz w:val="20"/>
+          <w:szCs w:val="20"/>
+        </w:rPr>
+        <w:t>će</w:t>
+      </w:r>
+      <w:proofErr w:type="gramEnd"/>
+      <w:r>
+        <w:rPr>
+          <w:rFonts w:ascii="Arial" w:hAnsi="Arial" w:cs="Arial"/>
+          <w:sz w:val="20"/>
+          <w:szCs w:val="20"/>
+        </w:rPr>
+        <w:t xml:space="preserve"> imati mogućnost pro</w:t>
+      </w:r>
+      <w:r>
+        <w:rPr>
+          <w:rFonts w:ascii="Arial" w:hAnsi="Arial" w:cs="Arial"/>
+          <w:sz w:val="20"/>
+          <w:szCs w:val="20"/>
+        </w:rPr>
+        <w:t>mene tima tokom trajanja cele sezone.</w:t>
+      </w:r>
+      <w:r>
+        <w:rPr>
+          <w:rFonts w:ascii="Arial" w:hAnsi="Arial" w:cs="Arial"/>
+          <w:sz w:val="20"/>
+          <w:szCs w:val="20"/>
+        </w:rPr>
+        <w:t xml:space="preserve"> </w:t>
       </w:r>
     </w:p>
     <w:p>
@@ -4485,7 +5290,61 @@
           <w:sz w:val="20"/>
           <w:szCs w:val="20"/>
         </w:rPr>
-        <w:t>Registrovani korisnici će imati mogućnost promene igrača koji su u timu. Dakle, rotacija igrača sa terena (igrači u timu) i sa klupe za rezervne igrače se može vršiti bez ikakvih ograničenja. Naravno, po zaključivanju tima pred odigravanje nekog kola ne postoji mogućnost nikakve promene tima, pa tako ni ove!</w:t>
+        <w:t xml:space="preserve">Registrovani korisnici </w:t>
+      </w:r>
+      <w:proofErr w:type="gramStart"/>
+      <w:r>
+        <w:rPr>
+          <w:rFonts w:ascii="Arial" w:hAnsi="Arial" w:cs="Arial"/>
+          <w:sz w:val="20"/>
+          <w:szCs w:val="20"/>
+        </w:rPr>
+        <w:t>će</w:t>
+      </w:r>
+      <w:proofErr w:type="gramEnd"/>
+      <w:r>
+        <w:rPr>
+          <w:rFonts w:ascii="Arial" w:hAnsi="Arial" w:cs="Arial"/>
+          <w:sz w:val="20"/>
+          <w:szCs w:val="20"/>
+        </w:rPr>
+        <w:t xml:space="preserve"> imati mogućnost promene igrača koji su u timu. Dakle, rotacija igrača </w:t>
+      </w:r>
+      <w:proofErr w:type="gramStart"/>
+      <w:r>
+        <w:rPr>
+          <w:rFonts w:ascii="Arial" w:hAnsi="Arial" w:cs="Arial"/>
+          <w:sz w:val="20"/>
+          <w:szCs w:val="20"/>
+        </w:rPr>
+        <w:t>sa</w:t>
+      </w:r>
+      <w:proofErr w:type="gramEnd"/>
+      <w:r>
+        <w:rPr>
+          <w:rFonts w:ascii="Arial" w:hAnsi="Arial" w:cs="Arial"/>
+          <w:sz w:val="20"/>
+          <w:szCs w:val="20"/>
+        </w:rPr>
+        <w:t xml:space="preserve"> terena (igrači u timu) i sa klupe za rezervne igrače se može vršiti bez ikakvih ograničenja. Naravno, po zaključivanju tima pred odigravanje nekog kola ne postoji mogućnost nikakve promene tima, pa tako </w:t>
+      </w:r>
+      <w:proofErr w:type="gramStart"/>
+      <w:r>
+        <w:rPr>
+          <w:rFonts w:ascii="Arial" w:hAnsi="Arial" w:cs="Arial"/>
+          <w:sz w:val="20"/>
+          <w:szCs w:val="20"/>
+        </w:rPr>
+        <w:t>ni</w:t>
+      </w:r>
+      <w:proofErr w:type="gramEnd"/>
+      <w:r>
+        <w:rPr>
+          <w:rFonts w:ascii="Arial" w:hAnsi="Arial" w:cs="Arial"/>
+          <w:sz w:val="20"/>
+          <w:szCs w:val="20"/>
+        </w:rPr>
+        <w:t xml:space="preserve"> ove!</w:t>
       </w:r>
     </w:p>
     <w:p>
@@ -4546,6 +5405,7 @@
           <w:sz w:val="24"/>
           <w:szCs w:val="24"/>
         </w:rPr>
+        <w:lastRenderedPageBreak/>
         <w:t>Prijavljivanje gostiju sajta</w:t>
       </w:r>
     </w:p>
@@ -4560,13 +5420,41 @@
           <w:szCs w:val="20"/>
         </w:rPr>
       </w:pPr>
-      <w:r>
-        <w:rPr>
-          <w:rFonts w:ascii="Arial" w:hAnsi="Arial" w:cs="Arial"/>
-          <w:sz w:val="20"/>
-          <w:szCs w:val="20"/>
-        </w:rPr>
-        <w:t>Gosti sajta neće imati nikakvu specijalizovanu autorizaciju pri pristupu sajtu. Dakle, svi gosti sajta će imati pristup sadržaju sajta namenjom njima bez ikakvog pređašnjeg prijavljivanja.</w:t>
+      <w:proofErr w:type="gramStart"/>
+      <w:r>
+        <w:rPr>
+          <w:rFonts w:ascii="Arial" w:hAnsi="Arial" w:cs="Arial"/>
+          <w:sz w:val="20"/>
+          <w:szCs w:val="20"/>
+        </w:rPr>
+        <w:t>Gosti sajta neće imati nikakvu specijalizovanu autorizaciju pri pristupu sajtu.</w:t>
+      </w:r>
+      <w:proofErr w:type="gramEnd"/>
+      <w:r>
+        <w:rPr>
+          <w:rFonts w:ascii="Arial" w:hAnsi="Arial" w:cs="Arial"/>
+          <w:sz w:val="20"/>
+          <w:szCs w:val="20"/>
+        </w:rPr>
+        <w:t xml:space="preserve"> Dakle, svi gosti sajta </w:t>
+      </w:r>
+      <w:proofErr w:type="gramStart"/>
+      <w:r>
+        <w:rPr>
+          <w:rFonts w:ascii="Arial" w:hAnsi="Arial" w:cs="Arial"/>
+          <w:sz w:val="20"/>
+          <w:szCs w:val="20"/>
+        </w:rPr>
+        <w:t>će</w:t>
+      </w:r>
+      <w:proofErr w:type="gramEnd"/>
+      <w:r>
+        <w:rPr>
+          <w:rFonts w:ascii="Arial" w:hAnsi="Arial" w:cs="Arial"/>
+          <w:sz w:val="20"/>
+          <w:szCs w:val="20"/>
+        </w:rPr>
+        <w:t xml:space="preserve"> imati pristup sadržaju sajta namenjom njima bez ikakvog pređašnjeg prijavljivanja.</w:t>
       </w:r>
     </w:p>
     <w:p>
@@ -4623,7 +5511,25 @@
           <w:sz w:val="20"/>
           <w:szCs w:val="20"/>
         </w:rPr>
-        <w:t>Jedino administrator će imati mogućnost promene cena igrača (</w:t>
+        <w:t xml:space="preserve">Jedino administrator </w:t>
+      </w:r>
+      <w:proofErr w:type="gramStart"/>
+      <w:r>
+        <w:rPr>
+          <w:rFonts w:ascii="Arial" w:hAnsi="Arial" w:cs="Arial"/>
+          <w:sz w:val="20"/>
+          <w:szCs w:val="20"/>
+        </w:rPr>
+        <w:t>će</w:t>
+      </w:r>
+      <w:proofErr w:type="gramEnd"/>
+      <w:r>
+        <w:rPr>
+          <w:rFonts w:ascii="Arial" w:hAnsi="Arial" w:cs="Arial"/>
+          <w:sz w:val="20"/>
+          <w:szCs w:val="20"/>
+        </w:rPr>
+        <w:t xml:space="preserve"> imati mogućnost promene cena igrača (</w:t>
       </w:r>
       <w:r>
         <w:rPr>
@@ -4669,6 +5575,7 @@
           <w:ilvl w:val="1"/>
           <w:numId w:val="18"/>
         </w:numPr>
+        <w:ind w:left="-450" w:firstLine="810"/>
         <w:jc w:val="both"/>
         <w:rPr>
           <w:rFonts w:ascii="Arial" w:hAnsi="Arial" w:cs="Arial"/>
@@ -4684,7 +5591,16 @@
           <w:sz w:val="24"/>
           <w:szCs w:val="24"/>
         </w:rPr>
-        <w:t>Manuelno određivanje roka za zaključivanje timova, kao i manuelno otključavanje timova</w:t>
+        <w:t>O</w:t>
+      </w:r>
+      <w:r>
+        <w:rPr>
+          <w:rFonts w:ascii="Arial" w:hAnsi="Arial" w:cs="Arial"/>
+          <w:b/>
+          <w:sz w:val="24"/>
+          <w:szCs w:val="24"/>
+        </w:rPr>
+        <w:t>dređivanje roka za zaključivanje timova, otključavanje timova</w:t>
       </w:r>
     </w:p>
     <w:p>
@@ -4704,7 +5620,15 @@
           <w:sz w:val="20"/>
           <w:szCs w:val="20"/>
         </w:rPr>
-        <w:t>Administrator poseduje odgovornost za određivanje roka za zaključivanje timova u izuzetnim situacijama (odložena utakmica će se odigravati tokom nedelje, te je potrebno postaviti rok za zaključivanje timova par sati pre početka utakmice, i otključati timove nakon iste; u regularnim uslovima, sajt će automatski zaključati sve timove do petka u 15h i otključati ih u nedelju u 23h).</w:t>
+        <w:t xml:space="preserve">Administrator poseduje odgovornost za određivanje roka za zaključivanje timova </w:t>
+      </w:r>
+      <w:r>
+        <w:rPr>
+          <w:rFonts w:ascii="Arial" w:hAnsi="Arial" w:cs="Arial"/>
+          <w:sz w:val="20"/>
+          <w:szCs w:val="20"/>
+        </w:rPr>
+        <w:t>(otvaranje i zatvaranje kola)</w:t>
       </w:r>
     </w:p>
     <w:p>
@@ -4761,7 +5685,25 @@
           <w:sz w:val="20"/>
           <w:szCs w:val="20"/>
         </w:rPr>
-        <w:t>Registrovani korisnici, ali i gosti sajta imaju određeni sadržaj kojem mogu da pristupaju.</w:t>
+        <w:t xml:space="preserve">Registrovani korisnici, </w:t>
+      </w:r>
+      <w:proofErr w:type="gramStart"/>
+      <w:r>
+        <w:rPr>
+          <w:rFonts w:ascii="Arial" w:hAnsi="Arial" w:cs="Arial"/>
+          <w:sz w:val="20"/>
+          <w:szCs w:val="20"/>
+        </w:rPr>
+        <w:t>ali</w:t>
+      </w:r>
+      <w:proofErr w:type="gramEnd"/>
+      <w:r>
+        <w:rPr>
+          <w:rFonts w:ascii="Arial" w:hAnsi="Arial" w:cs="Arial"/>
+          <w:sz w:val="20"/>
+          <w:szCs w:val="20"/>
+        </w:rPr>
+        <w:t xml:space="preserve"> i gosti sajta imaju određeni sadržaj kojem mogu da pristupaju.</w:t>
       </w:r>
     </w:p>
     <w:p>
@@ -4781,7 +5723,43 @@
           <w:sz w:val="20"/>
           <w:szCs w:val="20"/>
         </w:rPr>
-        <w:t>Gosti će imati pristup statistikama igrača, statistikama timova, ali i rasporedu utakmica koje slede. Oni će moći intiutivnom pretragom da pretražuju igrače i timove po imenu. Isto tako, imaće uvid u rang listu registrovanih korisnika.</w:t>
+        <w:t xml:space="preserve">Gosti </w:t>
+      </w:r>
+      <w:proofErr w:type="gramStart"/>
+      <w:r>
+        <w:rPr>
+          <w:rFonts w:ascii="Arial" w:hAnsi="Arial" w:cs="Arial"/>
+          <w:sz w:val="20"/>
+          <w:szCs w:val="20"/>
+        </w:rPr>
+        <w:t>će</w:t>
+      </w:r>
+      <w:proofErr w:type="gramEnd"/>
+      <w:r>
+        <w:rPr>
+          <w:rFonts w:ascii="Arial" w:hAnsi="Arial" w:cs="Arial"/>
+          <w:sz w:val="20"/>
+          <w:szCs w:val="20"/>
+        </w:rPr>
+        <w:t xml:space="preserve"> imati pristup statistikama igrača, statistikama timova, ali i rasporedu utakmica koje slede. Oni </w:t>
+      </w:r>
+      <w:proofErr w:type="gramStart"/>
+      <w:r>
+        <w:rPr>
+          <w:rFonts w:ascii="Arial" w:hAnsi="Arial" w:cs="Arial"/>
+          <w:sz w:val="20"/>
+          <w:szCs w:val="20"/>
+        </w:rPr>
+        <w:t>će</w:t>
+      </w:r>
+      <w:proofErr w:type="gramEnd"/>
+      <w:r>
+        <w:rPr>
+          <w:rFonts w:ascii="Arial" w:hAnsi="Arial" w:cs="Arial"/>
+          <w:sz w:val="20"/>
+          <w:szCs w:val="20"/>
+        </w:rPr>
+        <w:t xml:space="preserve"> moći intiutivnom pretragom da pretražuju igrače i timove po imenu. Isto tako, imaće uvid u rang listu registrovanih korisnika.</w:t>
       </w:r>
     </w:p>
     <w:p>
@@ -4801,7 +5779,25 @@
           <w:sz w:val="20"/>
           <w:szCs w:val="20"/>
         </w:rPr>
-        <w:t>Registrovani korisnici će, pored svega navedenog gore, imati pristup i ,,tržištu igr</w:t>
+        <w:t xml:space="preserve">Registrovani korisnici će, pored svega navedenog gore, imati pristup i </w:t>
+      </w:r>
+      <w:proofErr w:type="gramStart"/>
+      <w:r>
+        <w:rPr>
+          <w:rFonts w:ascii="Arial" w:hAnsi="Arial" w:cs="Arial"/>
+          <w:sz w:val="20"/>
+          <w:szCs w:val="20"/>
+        </w:rPr>
+        <w:t>,,tržištu</w:t>
+      </w:r>
+      <w:proofErr w:type="gramEnd"/>
+      <w:r>
+        <w:rPr>
+          <w:rFonts w:ascii="Arial" w:hAnsi="Arial" w:cs="Arial"/>
+          <w:sz w:val="20"/>
+          <w:szCs w:val="20"/>
+        </w:rPr>
+        <w:t xml:space="preserve"> igr</w:t>
       </w:r>
       <w:r>
         <w:rPr>
@@ -4897,8 +5893,365 @@
           <w:sz w:val="20"/>
           <w:szCs w:val="20"/>
         </w:rPr>
-        <w:t xml:space="preserve"> uvid u trojicu ,,najkorisnijih” igrača posmatranog korisnika.</w:t>
-      </w:r>
+        <w:t xml:space="preserve"> uvid u trojicu </w:t>
+      </w:r>
+      <w:proofErr w:type="gramStart"/>
+      <w:r>
+        <w:rPr>
+          <w:rFonts w:ascii="Arial" w:hAnsi="Arial" w:cs="Arial"/>
+          <w:sz w:val="20"/>
+          <w:szCs w:val="20"/>
+        </w:rPr>
+        <w:t>,,najkorisnijih</w:t>
+      </w:r>
+      <w:proofErr w:type="gramEnd"/>
+      <w:r>
+        <w:rPr>
+          <w:rFonts w:ascii="Arial" w:hAnsi="Arial" w:cs="Arial"/>
+          <w:sz w:val="20"/>
+          <w:szCs w:val="20"/>
+        </w:rPr>
+        <w:t>” igrača posmatranog korisnika.</w:t>
+      </w:r>
+    </w:p>
+    <w:p>
+      <w:pPr>
+        <w:pStyle w:val="ListParagraph"/>
+        <w:numPr>
+          <w:ilvl w:val="1"/>
+          <w:numId w:val="18"/>
+        </w:numPr>
+        <w:jc w:val="both"/>
+        <w:rPr>
+          <w:rFonts w:ascii="Arial" w:hAnsi="Arial" w:cs="Arial"/>
+          <w:b/>
+          <w:sz w:val="24"/>
+          <w:szCs w:val="24"/>
+        </w:rPr>
+      </w:pPr>
+      <w:r>
+        <w:rPr>
+          <w:rFonts w:ascii="Arial" w:hAnsi="Arial" w:cs="Arial"/>
+          <w:b/>
+          <w:sz w:val="24"/>
+          <w:szCs w:val="24"/>
+        </w:rPr>
+        <w:t xml:space="preserve">Unos statistike </w:t>
+      </w:r>
+      <w:r>
+        <w:rPr>
+          <w:rFonts w:ascii="Arial" w:hAnsi="Arial" w:cs="Arial"/>
+          <w:b/>
+          <w:sz w:val="24"/>
+          <w:szCs w:val="24"/>
+          <w:lang w:val="sr-Latn-RS"/>
+        </w:rPr>
+        <w:t>za igrače</w:t>
+      </w:r>
+    </w:p>
+    <w:p>
+      <w:pPr>
+        <w:pStyle w:val="ListParagraph"/>
+        <w:jc w:val="both"/>
+        <w:rPr>
+          <w:rFonts w:ascii="Arial" w:hAnsi="Arial" w:cs="Arial"/>
+          <w:sz w:val="20"/>
+          <w:szCs w:val="20"/>
+        </w:rPr>
+      </w:pPr>
+      <w:r>
+        <w:rPr>
+          <w:rFonts w:ascii="Arial" w:hAnsi="Arial" w:cs="Arial"/>
+          <w:sz w:val="20"/>
+          <w:szCs w:val="20"/>
+        </w:rPr>
+        <w:t xml:space="preserve">Administator </w:t>
+      </w:r>
+      <w:proofErr w:type="gramStart"/>
+      <w:r>
+        <w:rPr>
+          <w:rFonts w:ascii="Arial" w:hAnsi="Arial" w:cs="Arial"/>
+          <w:sz w:val="20"/>
+          <w:szCs w:val="20"/>
+        </w:rPr>
+        <w:t>će</w:t>
+      </w:r>
+      <w:proofErr w:type="gramEnd"/>
+      <w:r>
+        <w:rPr>
+          <w:rFonts w:ascii="Arial" w:hAnsi="Arial" w:cs="Arial"/>
+          <w:sz w:val="20"/>
+          <w:szCs w:val="20"/>
+        </w:rPr>
+        <w:t xml:space="preserve"> pre svakog zatvaranja kola unositi statistiku igrača koji su igrali u njemu. Na osnovu </w:t>
+      </w:r>
+      <w:proofErr w:type="gramStart"/>
+      <w:r>
+        <w:rPr>
+          <w:rFonts w:ascii="Arial" w:hAnsi="Arial" w:cs="Arial"/>
+          <w:sz w:val="20"/>
+          <w:szCs w:val="20"/>
+        </w:rPr>
+        <w:t>te</w:t>
+      </w:r>
+      <w:proofErr w:type="gramEnd"/>
+      <w:r>
+        <w:rPr>
+          <w:rFonts w:ascii="Arial" w:hAnsi="Arial" w:cs="Arial"/>
+          <w:sz w:val="20"/>
+          <w:szCs w:val="20"/>
+        </w:rPr>
+        <w:t xml:space="preserve"> statistike </w:t>
+      </w:r>
+      <w:r>
+        <w:rPr>
+          <w:rFonts w:ascii="Arial" w:hAnsi="Arial" w:cs="Arial"/>
+          <w:sz w:val="20"/>
+          <w:szCs w:val="20"/>
+        </w:rPr>
+        <w:t>računa se index tog igrača koji će ući u računanje poena korisničkog tima.</w:t>
+      </w:r>
+    </w:p>
+    <w:p>
+      <w:pPr>
+        <w:pStyle w:val="ListParagraph"/>
+        <w:numPr>
+          <w:ilvl w:val="1"/>
+          <w:numId w:val="18"/>
+        </w:numPr>
+        <w:jc w:val="both"/>
+        <w:rPr>
+          <w:rFonts w:ascii="Arial" w:hAnsi="Arial" w:cs="Arial"/>
+          <w:b/>
+          <w:sz w:val="24"/>
+          <w:szCs w:val="24"/>
+        </w:rPr>
+      </w:pPr>
+      <w:r>
+        <w:rPr>
+          <w:rFonts w:ascii="Arial" w:hAnsi="Arial" w:cs="Arial"/>
+          <w:b/>
+          <w:sz w:val="24"/>
+          <w:szCs w:val="24"/>
+        </w:rPr>
+        <w:t xml:space="preserve">Unos </w:t>
+      </w:r>
+      <w:r>
+        <w:rPr>
+          <w:rFonts w:ascii="Arial" w:hAnsi="Arial" w:cs="Arial"/>
+          <w:b/>
+          <w:sz w:val="24"/>
+          <w:szCs w:val="24"/>
+        </w:rPr>
+        <w:t>novih</w:t>
+      </w:r>
+      <w:r>
+        <w:rPr>
+          <w:rFonts w:ascii="Arial" w:hAnsi="Arial" w:cs="Arial"/>
+          <w:b/>
+          <w:sz w:val="24"/>
+          <w:szCs w:val="24"/>
+          <w:lang w:val="sr-Latn-RS"/>
+        </w:rPr>
+        <w:t xml:space="preserve"> igrača</w:t>
+      </w:r>
+    </w:p>
+    <w:p>
+      <w:pPr>
+        <w:pStyle w:val="ListParagraph"/>
+        <w:jc w:val="both"/>
+        <w:rPr>
+          <w:rFonts w:ascii="Arial" w:hAnsi="Arial" w:cs="Arial"/>
+          <w:sz w:val="20"/>
+          <w:szCs w:val="20"/>
+        </w:rPr>
+      </w:pPr>
+      <w:r>
+        <w:rPr>
+          <w:rFonts w:ascii="Arial" w:hAnsi="Arial" w:cs="Arial"/>
+          <w:sz w:val="20"/>
+          <w:szCs w:val="20"/>
+        </w:rPr>
+        <w:t xml:space="preserve">Administator </w:t>
+      </w:r>
+      <w:proofErr w:type="gramStart"/>
+      <w:r>
+        <w:rPr>
+          <w:rFonts w:ascii="Arial" w:hAnsi="Arial" w:cs="Arial"/>
+          <w:sz w:val="20"/>
+          <w:szCs w:val="20"/>
+        </w:rPr>
+        <w:t>će</w:t>
+      </w:r>
+      <w:proofErr w:type="gramEnd"/>
+      <w:r>
+        <w:rPr>
+          <w:rFonts w:ascii="Arial" w:hAnsi="Arial" w:cs="Arial"/>
+          <w:sz w:val="20"/>
+          <w:szCs w:val="20"/>
+        </w:rPr>
+        <w:t xml:space="preserve"> </w:t>
+      </w:r>
+      <w:r>
+        <w:rPr>
+          <w:rFonts w:ascii="Arial" w:hAnsi="Arial" w:cs="Arial"/>
+          <w:sz w:val="20"/>
+          <w:szCs w:val="20"/>
+        </w:rPr>
+        <w:t>imati mogućnost unosa novih igrača koje će moći korisnici da koriste u pravljenju svojih timova.</w:t>
+      </w:r>
+    </w:p>
+    <w:p>
+      <w:pPr>
+        <w:pStyle w:val="ListParagraph"/>
+        <w:jc w:val="both"/>
+        <w:rPr>
+          <w:rFonts w:ascii="Arial" w:hAnsi="Arial" w:cs="Arial"/>
+          <w:sz w:val="20"/>
+          <w:szCs w:val="20"/>
+        </w:rPr>
+      </w:pPr>
+    </w:p>
+    <w:p>
+      <w:pPr>
+        <w:pStyle w:val="ListParagraph"/>
+        <w:numPr>
+          <w:ilvl w:val="1"/>
+          <w:numId w:val="18"/>
+        </w:numPr>
+        <w:jc w:val="both"/>
+        <w:rPr>
+          <w:rFonts w:ascii="Arial" w:hAnsi="Arial" w:cs="Arial"/>
+          <w:b/>
+          <w:sz w:val="24"/>
+          <w:szCs w:val="24"/>
+        </w:rPr>
+      </w:pPr>
+      <w:r>
+        <w:rPr>
+          <w:rFonts w:ascii="Arial" w:hAnsi="Arial" w:cs="Arial"/>
+          <w:b/>
+          <w:sz w:val="24"/>
+          <w:szCs w:val="24"/>
+        </w:rPr>
+        <w:t>Unos novih</w:t>
+      </w:r>
+      <w:r>
+        <w:rPr>
+          <w:rFonts w:ascii="Arial" w:hAnsi="Arial" w:cs="Arial"/>
+          <w:b/>
+          <w:sz w:val="24"/>
+          <w:szCs w:val="24"/>
+          <w:lang w:val="sr-Latn-RS"/>
+        </w:rPr>
+        <w:t xml:space="preserve"> </w:t>
+      </w:r>
+      <w:r>
+        <w:rPr>
+          <w:rFonts w:ascii="Arial" w:hAnsi="Arial" w:cs="Arial"/>
+          <w:b/>
+          <w:sz w:val="24"/>
+          <w:szCs w:val="24"/>
+          <w:lang w:val="sr-Latn-RS"/>
+        </w:rPr>
+        <w:t>timova</w:t>
+      </w:r>
+    </w:p>
+    <w:p>
+      <w:pPr>
+        <w:pStyle w:val="ListParagraph"/>
+        <w:jc w:val="both"/>
+        <w:rPr>
+          <w:rFonts w:ascii="Arial" w:hAnsi="Arial" w:cs="Arial"/>
+          <w:sz w:val="20"/>
+          <w:szCs w:val="20"/>
+        </w:rPr>
+      </w:pPr>
+      <w:r>
+        <w:rPr>
+          <w:rFonts w:ascii="Arial" w:hAnsi="Arial" w:cs="Arial"/>
+          <w:sz w:val="20"/>
+          <w:szCs w:val="20"/>
+        </w:rPr>
+        <w:t xml:space="preserve">Administator </w:t>
+      </w:r>
+      <w:proofErr w:type="gramStart"/>
+      <w:r>
+        <w:rPr>
+          <w:rFonts w:ascii="Arial" w:hAnsi="Arial" w:cs="Arial"/>
+          <w:sz w:val="20"/>
+          <w:szCs w:val="20"/>
+        </w:rPr>
+        <w:t>će</w:t>
+      </w:r>
+      <w:proofErr w:type="gramEnd"/>
+      <w:r>
+        <w:rPr>
+          <w:rFonts w:ascii="Arial" w:hAnsi="Arial" w:cs="Arial"/>
+          <w:sz w:val="20"/>
+          <w:szCs w:val="20"/>
+        </w:rPr>
+        <w:t xml:space="preserve"> imati mogućnost unosa novih </w:t>
+      </w:r>
+      <w:r>
+        <w:rPr>
+          <w:rFonts w:ascii="Arial" w:hAnsi="Arial" w:cs="Arial"/>
+          <w:sz w:val="20"/>
+          <w:szCs w:val="20"/>
+        </w:rPr>
+        <w:t>timova</w:t>
+      </w:r>
+      <w:r>
+        <w:rPr>
+          <w:rFonts w:ascii="Arial" w:hAnsi="Arial" w:cs="Arial"/>
+          <w:sz w:val="20"/>
+          <w:szCs w:val="20"/>
+        </w:rPr>
+        <w:t xml:space="preserve"> koje </w:t>
+      </w:r>
+      <w:r>
+        <w:rPr>
+          <w:rFonts w:ascii="Arial" w:hAnsi="Arial" w:cs="Arial"/>
+          <w:sz w:val="20"/>
+          <w:szCs w:val="20"/>
+        </w:rPr>
+        <w:t>se takmiče u ovoj ligi radi evidencije pripadnosti igrača nekom timu.</w:t>
+      </w:r>
+    </w:p>
+    <w:p>
+      <w:pPr>
+        <w:pStyle w:val="ListParagraph"/>
+        <w:jc w:val="both"/>
+        <w:rPr>
+          <w:rFonts w:ascii="Arial" w:hAnsi="Arial" w:cs="Arial"/>
+          <w:sz w:val="20"/>
+          <w:szCs w:val="20"/>
+        </w:rPr>
+      </w:pPr>
+    </w:p>
+    <w:p>
+      <w:pPr>
+        <w:pStyle w:val="ListParagraph"/>
+        <w:jc w:val="both"/>
+        <w:rPr>
+          <w:rFonts w:ascii="Arial" w:hAnsi="Arial" w:cs="Arial"/>
+          <w:b/>
+          <w:sz w:val="24"/>
+          <w:szCs w:val="24"/>
+        </w:rPr>
+      </w:pPr>
+    </w:p>
+    <w:p>
+      <w:pPr>
+        <w:pStyle w:val="ListParagraph"/>
+        <w:ind w:left="792"/>
+        <w:jc w:val="both"/>
+        <w:rPr>
+          <w:rFonts w:ascii="Arial" w:hAnsi="Arial" w:cs="Arial"/>
+          <w:sz w:val="20"/>
+          <w:szCs w:val="20"/>
+        </w:rPr>
+      </w:pPr>
     </w:p>
     <w:p>
       <w:pPr>
@@ -4948,32 +6301,78 @@
           <w:szCs w:val="20"/>
         </w:rPr>
       </w:pPr>
-      <w:r>
-        <w:rPr>
-          <w:rFonts w:ascii="Arial" w:hAnsi="Arial" w:cs="Arial"/>
-          <w:sz w:val="20"/>
-          <w:szCs w:val="20"/>
-        </w:rPr>
-        <w:t xml:space="preserve">Sistem treba isprojektovati tako da njegovo korišćenje bude što lakše. Dakle, treba težiti uspostavljanje što intuitivnijeg grafičko-korisničkog interfejsa. </w:t>
-      </w:r>
-    </w:p>
-    <w:p>
-      <w:pPr>
-        <w:pStyle w:val="ListParagraph"/>
-        <w:jc w:val="both"/>
-        <w:rPr>
-          <w:rFonts w:ascii="Arial" w:hAnsi="Arial" w:cs="Arial"/>
-          <w:sz w:val="20"/>
-          <w:szCs w:val="20"/>
-        </w:rPr>
-      </w:pPr>
-      <w:r>
-        <w:rPr>
-          <w:rFonts w:ascii="Arial" w:hAnsi="Arial" w:cs="Arial"/>
-          <w:sz w:val="20"/>
-          <w:szCs w:val="20"/>
-        </w:rPr>
-        <w:t>Naloge registrovanih korisnika treba zaštiti od bilo kakve vrste zloupotrebe, što će reći da se velika pa</w:t>
+      <w:proofErr w:type="gramStart"/>
+      <w:r>
+        <w:rPr>
+          <w:rFonts w:ascii="Arial" w:hAnsi="Arial" w:cs="Arial"/>
+          <w:sz w:val="20"/>
+          <w:szCs w:val="20"/>
+        </w:rPr>
+        <w:t>Sistem treba isprojektovati tako da njegovo korišćenje bude što lakše.</w:t>
+      </w:r>
+      <w:proofErr w:type="gramEnd"/>
+      <w:r>
+        <w:rPr>
+          <w:rFonts w:ascii="Arial" w:hAnsi="Arial" w:cs="Arial"/>
+          <w:sz w:val="20"/>
+          <w:szCs w:val="20"/>
+        </w:rPr>
+        <w:t xml:space="preserve"> </w:t>
+      </w:r>
+      <w:proofErr w:type="gramStart"/>
+      <w:r>
+        <w:rPr>
+          <w:rFonts w:ascii="Arial" w:hAnsi="Arial" w:cs="Arial"/>
+          <w:sz w:val="20"/>
+          <w:szCs w:val="20"/>
+        </w:rPr>
+        <w:t>Dakle, treba težiti uspostavljanje što intuitivnijeg grafičko-korisničkog interfejsa.</w:t>
+      </w:r>
+      <w:proofErr w:type="gramEnd"/>
+      <w:r>
+        <w:rPr>
+          <w:rFonts w:ascii="Arial" w:hAnsi="Arial" w:cs="Arial"/>
+          <w:sz w:val="20"/>
+          <w:szCs w:val="20"/>
+        </w:rPr>
+        <w:t xml:space="preserve"> </w:t>
+      </w:r>
+    </w:p>
+    <w:p>
+      <w:pPr>
+        <w:pStyle w:val="ListParagraph"/>
+        <w:jc w:val="both"/>
+        <w:rPr>
+          <w:rFonts w:ascii="Arial" w:hAnsi="Arial" w:cs="Arial"/>
+          <w:sz w:val="20"/>
+          <w:szCs w:val="20"/>
+        </w:rPr>
+      </w:pPr>
+      <w:r>
+        <w:rPr>
+          <w:rFonts w:ascii="Arial" w:hAnsi="Arial" w:cs="Arial"/>
+          <w:sz w:val="20"/>
+          <w:szCs w:val="20"/>
+        </w:rPr>
+        <w:t xml:space="preserve">Naloge registrovanih korisnika treba zaštiti </w:t>
+      </w:r>
+      <w:proofErr w:type="gramStart"/>
+      <w:r>
+        <w:rPr>
+          <w:rFonts w:ascii="Arial" w:hAnsi="Arial" w:cs="Arial"/>
+          <w:sz w:val="20"/>
+          <w:szCs w:val="20"/>
+        </w:rPr>
+        <w:t>od</w:t>
+      </w:r>
+      <w:proofErr w:type="gramEnd"/>
+      <w:r>
+        <w:rPr>
+          <w:rFonts w:ascii="Arial" w:hAnsi="Arial" w:cs="Arial"/>
+          <w:sz w:val="20"/>
+          <w:szCs w:val="20"/>
+        </w:rPr>
+        <w:t xml:space="preserve"> bilo kakve vrste zloupotrebe, što će reći da se velika pa</w:t>
       </w:r>
       <w:r>
         <w:rPr>
@@ -5008,7 +6407,43 @@
           <w:sz w:val="20"/>
           <w:szCs w:val="20"/>
         </w:rPr>
-        <w:t>Pretragu, kupovinu i prodaju igrača, kao samu srž igre, treba potpuno prilagotiti lagodnom korišćenju od strane korisnika. To će se, upravo, postići intuitivnim, ali opet dovoljno kompleksnim interfejsom sajta koji će zadovoljiti sve potrebe registrovanih korisnika, ali i gostiju sajta.</w:t>
+        <w:t xml:space="preserve">Pretragu, kupovinu i prodaju igrača, kao samu srž igre, treba potpuno prilagotiti lagodnom korišćenju </w:t>
+      </w:r>
+      <w:proofErr w:type="gramStart"/>
+      <w:r>
+        <w:rPr>
+          <w:rFonts w:ascii="Arial" w:hAnsi="Arial" w:cs="Arial"/>
+          <w:sz w:val="20"/>
+          <w:szCs w:val="20"/>
+        </w:rPr>
+        <w:t>od</w:t>
+      </w:r>
+      <w:proofErr w:type="gramEnd"/>
+      <w:r>
+        <w:rPr>
+          <w:rFonts w:ascii="Arial" w:hAnsi="Arial" w:cs="Arial"/>
+          <w:sz w:val="20"/>
+          <w:szCs w:val="20"/>
+        </w:rPr>
+        <w:t xml:space="preserve"> strane korisnika. To </w:t>
+      </w:r>
+      <w:proofErr w:type="gramStart"/>
+      <w:r>
+        <w:rPr>
+          <w:rFonts w:ascii="Arial" w:hAnsi="Arial" w:cs="Arial"/>
+          <w:sz w:val="20"/>
+          <w:szCs w:val="20"/>
+        </w:rPr>
+        <w:t>će</w:t>
+      </w:r>
+      <w:proofErr w:type="gramEnd"/>
+      <w:r>
+        <w:rPr>
+          <w:rFonts w:ascii="Arial" w:hAnsi="Arial" w:cs="Arial"/>
+          <w:sz w:val="20"/>
+          <w:szCs w:val="20"/>
+        </w:rPr>
+        <w:t xml:space="preserve"> se, upravo, postići intuitivnim, ali opet dovoljno kompleksnim interfejsom sajta koji će zadovoljiti sve potrebe registrovanih korisnika, ali i gostiju sajta.</w:t>
       </w:r>
     </w:p>
     <w:p>
@@ -5045,6 +6480,7 @@
           <w:sz w:val="28"/>
           <w:szCs w:val="28"/>
         </w:rPr>
+        <w:lastRenderedPageBreak/>
         <w:t>Kvalitet</w:t>
       </w:r>
     </w:p>
@@ -5064,7 +6500,43 @@
           <w:sz w:val="20"/>
           <w:szCs w:val="20"/>
         </w:rPr>
-        <w:t>Čitav set funkcionalnosti sistema je potrebno testirati metodom ,,crne kutije” (black-box method). Isto tako, potrebno je izvršiti testiranje sistema prateći njegovo ponašanje u ekstremnim uslovima (preopterećivanje sajta, pokušaj pretrage/kupovine/prodaje igrača pri seansama održavanja baze sistema, ...) da bismo verifikovali apsolutnu poverljivost igre.</w:t>
+        <w:t xml:space="preserve">Čitav set funkcionalnosti sistema je potrebno testirati metodom </w:t>
+      </w:r>
+      <w:proofErr w:type="gramStart"/>
+      <w:r>
+        <w:rPr>
+          <w:rFonts w:ascii="Arial" w:hAnsi="Arial" w:cs="Arial"/>
+          <w:sz w:val="20"/>
+          <w:szCs w:val="20"/>
+        </w:rPr>
+        <w:t>,,crne</w:t>
+      </w:r>
+      <w:proofErr w:type="gramEnd"/>
+      <w:r>
+        <w:rPr>
+          <w:rFonts w:ascii="Arial" w:hAnsi="Arial" w:cs="Arial"/>
+          <w:sz w:val="20"/>
+          <w:szCs w:val="20"/>
+        </w:rPr>
+        <w:t xml:space="preserve"> kutije” (black-box method). Isto tako, potrebno je izvršiti testiranje sistema prateći njegovo ponašanje u ekstremnim uslovima (preopterećivanje sajta, pokušaj pretrage/kupovine/prodaje igrača pri seansama održavanja baze </w:t>
+      </w:r>
+      <w:proofErr w:type="gramStart"/>
+      <w:r>
+        <w:rPr>
+          <w:rFonts w:ascii="Arial" w:hAnsi="Arial" w:cs="Arial"/>
+          <w:sz w:val="20"/>
+          <w:szCs w:val="20"/>
+        </w:rPr>
+        <w:t>sistema, ...)</w:t>
+      </w:r>
+      <w:proofErr w:type="gramEnd"/>
+      <w:r>
+        <w:rPr>
+          <w:rFonts w:ascii="Arial" w:hAnsi="Arial" w:cs="Arial"/>
+          <w:sz w:val="20"/>
+          <w:szCs w:val="20"/>
+        </w:rPr>
+        <w:t xml:space="preserve"> da bismo verifikovali apsolutnu poverljivost igre.</w:t>
       </w:r>
     </w:p>
     <w:p>
@@ -5152,6 +6624,7 @@
           <w:szCs w:val="20"/>
         </w:rPr>
       </w:pPr>
+      <w:proofErr w:type="gramStart"/>
       <w:r>
         <w:rPr>
           <w:rFonts w:ascii="Arial" w:hAnsi="Arial" w:cs="Arial"/>
@@ -5166,7 +6639,34 @@
           <w:sz w:val="20"/>
           <w:szCs w:val="20"/>
         </w:rPr>
-        <w:t>onisanje sistema, neophodno je server obezbediti modul za PHP i mySQL bazu podataka. Takođe, korišćenje HTML tehnologije zahteva i kompatibilnost sa bitnijim internet pretraživačima i njihovim skorijim verzijama.</w:t>
+        <w:t>onisanje sistema, neophodno je server obezbediti modul za PHP i mySQL bazu podataka.</w:t>
+      </w:r>
+      <w:proofErr w:type="gramEnd"/>
+      <w:r>
+        <w:rPr>
+          <w:rFonts w:ascii="Arial" w:hAnsi="Arial" w:cs="Arial"/>
+          <w:sz w:val="20"/>
+          <w:szCs w:val="20"/>
+        </w:rPr>
+        <w:t xml:space="preserve"> Takođe, korišćenje HTML tehnologije zahteva i kompatibilnost </w:t>
+      </w:r>
+      <w:proofErr w:type="gramStart"/>
+      <w:r>
+        <w:rPr>
+          <w:rFonts w:ascii="Arial" w:hAnsi="Arial" w:cs="Arial"/>
+          <w:sz w:val="20"/>
+          <w:szCs w:val="20"/>
+        </w:rPr>
+        <w:t>sa</w:t>
+      </w:r>
+      <w:proofErr w:type="gramEnd"/>
+      <w:r>
+        <w:rPr>
+          <w:rFonts w:ascii="Arial" w:hAnsi="Arial" w:cs="Arial"/>
+          <w:sz w:val="20"/>
+          <w:szCs w:val="20"/>
+        </w:rPr>
+        <w:t xml:space="preserve"> bitnijim internet pretraživačima i njihovim skorijim verzijama.</w:t>
       </w:r>
     </w:p>
     <w:p>
@@ -5217,6 +6717,7 @@
           <w:szCs w:val="20"/>
         </w:rPr>
       </w:pPr>
+      <w:proofErr w:type="gramStart"/>
       <w:r>
         <w:rPr>
           <w:rFonts w:ascii="Arial" w:hAnsi="Arial" w:cs="Arial"/>
@@ -5225,6 +6726,7 @@
         </w:rPr>
         <w:t>Za ugodno iskustvo korisnika sajta, treba obezbediti zadovoljavajuće performanse pri odzivu, kao i vizuelnu dinamičnost stranica.</w:t>
       </w:r>
+      <w:proofErr w:type="gramEnd"/>
     </w:p>
     <w:p>
       <w:pPr>
@@ -5300,21 +6802,67 @@
           <w:szCs w:val="20"/>
         </w:rPr>
       </w:pPr>
-      <w:r>
-        <w:rPr>
-          <w:rFonts w:ascii="Arial" w:hAnsi="Arial" w:cs="Arial"/>
-          <w:sz w:val="20"/>
-          <w:szCs w:val="20"/>
-        </w:rPr>
-        <w:t xml:space="preserve">Upustvo jeste potrebno isključivo administratoru. U njemu će biti detaljno objašnjen pristup bazi sistema. A pored toga, biće opisan način za eventualno sankcionisanje </w:t>
-      </w:r>
-      <w:r>
-        <w:rPr>
-          <w:rFonts w:ascii="Arial" w:hAnsi="Arial" w:cs="Arial"/>
-          <w:sz w:val="20"/>
-          <w:szCs w:val="20"/>
-        </w:rPr>
-        <w:t>registrovanih korisnika koji se, na neki način, ne pridržavaju pravilnika igre.</w:t>
+      <w:proofErr w:type="gramStart"/>
+      <w:r>
+        <w:rPr>
+          <w:rFonts w:ascii="Arial" w:hAnsi="Arial" w:cs="Arial"/>
+          <w:sz w:val="20"/>
+          <w:szCs w:val="20"/>
+        </w:rPr>
+        <w:t>Upustvo jeste potrebno isključivo administratoru.</w:t>
+      </w:r>
+      <w:proofErr w:type="gramEnd"/>
+      <w:r>
+        <w:rPr>
+          <w:rFonts w:ascii="Arial" w:hAnsi="Arial" w:cs="Arial"/>
+          <w:sz w:val="20"/>
+          <w:szCs w:val="20"/>
+        </w:rPr>
+        <w:t xml:space="preserve"> U njemu </w:t>
+      </w:r>
+      <w:proofErr w:type="gramStart"/>
+      <w:r>
+        <w:rPr>
+          <w:rFonts w:ascii="Arial" w:hAnsi="Arial" w:cs="Arial"/>
+          <w:sz w:val="20"/>
+          <w:szCs w:val="20"/>
+        </w:rPr>
+        <w:t>će</w:t>
+      </w:r>
+      <w:proofErr w:type="gramEnd"/>
+      <w:r>
+        <w:rPr>
+          <w:rFonts w:ascii="Arial" w:hAnsi="Arial" w:cs="Arial"/>
+          <w:sz w:val="20"/>
+          <w:szCs w:val="20"/>
+        </w:rPr>
+        <w:t xml:space="preserve"> biti detaljno objašnjen pristup bazi sistema. A pored toga, biće opisan način za eventualno sankcionisanje </w:t>
+      </w:r>
+      <w:r>
+        <w:rPr>
+          <w:rFonts w:ascii="Arial" w:hAnsi="Arial" w:cs="Arial"/>
+          <w:sz w:val="20"/>
+          <w:szCs w:val="20"/>
+        </w:rPr>
+        <w:t xml:space="preserve">registrovanih korisnika koji se, </w:t>
+      </w:r>
+      <w:proofErr w:type="gramStart"/>
+      <w:r>
+        <w:rPr>
+          <w:rFonts w:ascii="Arial" w:hAnsi="Arial" w:cs="Arial"/>
+          <w:sz w:val="20"/>
+          <w:szCs w:val="20"/>
+        </w:rPr>
+        <w:t>na</w:t>
+      </w:r>
+      <w:proofErr w:type="gramEnd"/>
+      <w:r>
+        <w:rPr>
+          <w:rFonts w:ascii="Arial" w:hAnsi="Arial" w:cs="Arial"/>
+          <w:sz w:val="20"/>
+          <w:szCs w:val="20"/>
+        </w:rPr>
+        <w:t xml:space="preserve"> neki način, ne pridržavaju pravilnika igre.</w:t>
       </w:r>
     </w:p>
     <w:p>
@@ -5403,7 +6951,43 @@
           <w:sz w:val="20"/>
           <w:szCs w:val="20"/>
         </w:rPr>
-        <w:t xml:space="preserve"> Fantasy platforme će se odvijati iterativno. Primarne funkcionalnosti, koje će ujedno biti prisutne u prvoj verziji, jesu:</w:t>
+        <w:t xml:space="preserve"> Fantasy platforme </w:t>
+      </w:r>
+      <w:proofErr w:type="gramStart"/>
+      <w:r>
+        <w:rPr>
+          <w:rFonts w:ascii="Arial" w:hAnsi="Arial" w:cs="Arial"/>
+          <w:sz w:val="20"/>
+          <w:szCs w:val="20"/>
+        </w:rPr>
+        <w:t>će</w:t>
+      </w:r>
+      <w:proofErr w:type="gramEnd"/>
+      <w:r>
+        <w:rPr>
+          <w:rFonts w:ascii="Arial" w:hAnsi="Arial" w:cs="Arial"/>
+          <w:sz w:val="20"/>
+          <w:szCs w:val="20"/>
+        </w:rPr>
+        <w:t xml:space="preserve"> se odvijati iterativno. Primarne funkcionalnosti, koje </w:t>
+      </w:r>
+      <w:proofErr w:type="gramStart"/>
+      <w:r>
+        <w:rPr>
+          <w:rFonts w:ascii="Arial" w:hAnsi="Arial" w:cs="Arial"/>
+          <w:sz w:val="20"/>
+          <w:szCs w:val="20"/>
+        </w:rPr>
+        <w:t>će</w:t>
+      </w:r>
+      <w:proofErr w:type="gramEnd"/>
+      <w:r>
+        <w:rPr>
+          <w:rFonts w:ascii="Arial" w:hAnsi="Arial" w:cs="Arial"/>
+          <w:sz w:val="20"/>
+          <w:szCs w:val="20"/>
+        </w:rPr>
+        <w:t xml:space="preserve"> ujedno biti prisutne u prvoj verziji, jesu:</w:t>
       </w:r>
     </w:p>
     <w:p>
@@ -5495,7 +7079,6 @@
           <w:sz w:val="20"/>
           <w:szCs w:val="20"/>
         </w:rPr>
-        <w:lastRenderedPageBreak/>
         <w:t>pretraga statističkih podataka igrača i timova od strane gostiju, ali i registrovanih korisnika</w:t>
       </w:r>
     </w:p>
@@ -5519,6 +7102,7 @@
           <w:sz w:val="20"/>
           <w:szCs w:val="20"/>
         </w:rPr>
+        <w:lastRenderedPageBreak/>
         <w:t>uvid u rang listu registrovanih korisnika</w:t>
       </w:r>
     </w:p>
@@ -5593,7 +7177,25 @@
           <w:sz w:val="20"/>
           <w:szCs w:val="20"/>
         </w:rPr>
-        <w:t>koje će biti prisutne u prvoj verziji sistema</w:t>
+        <w:t xml:space="preserve">koje </w:t>
+      </w:r>
+      <w:proofErr w:type="gramStart"/>
+      <w:r>
+        <w:rPr>
+          <w:rFonts w:ascii="Arial" w:hAnsi="Arial" w:cs="Arial"/>
+          <w:sz w:val="20"/>
+          <w:szCs w:val="20"/>
+        </w:rPr>
+        <w:t>će</w:t>
+      </w:r>
+      <w:proofErr w:type="gramEnd"/>
+      <w:r>
+        <w:rPr>
+          <w:rFonts w:ascii="Arial" w:hAnsi="Arial" w:cs="Arial"/>
+          <w:sz w:val="20"/>
+          <w:szCs w:val="20"/>
+        </w:rPr>
+        <w:t xml:space="preserve"> biti prisutne u prvoj verziji sistema</w:t>
       </w:r>
       <w:r>
         <w:rPr>
@@ -5744,6 +7346,77 @@
     </w:p>
     <w:p>
       <w:pPr>
+        <w:pStyle w:val="ListParagraph"/>
+        <w:numPr>
+          <w:ilvl w:val="0"/>
+          <w:numId w:val="25"/>
+        </w:numPr>
+        <w:jc w:val="both"/>
+        <w:rPr>
+          <w:rFonts w:ascii="Arial" w:hAnsi="Arial" w:cs="Arial"/>
+          <w:sz w:val="20"/>
+          <w:szCs w:val="20"/>
+        </w:rPr>
+      </w:pPr>
+      <w:r>
+        <w:rPr>
+          <w:rFonts w:ascii="Arial" w:hAnsi="Arial" w:cs="Arial"/>
+          <w:sz w:val="20"/>
+          <w:szCs w:val="20"/>
+        </w:rPr>
+        <w:t>automatsko zaključavanje I otključavanje kola tokom trajanja sezone</w:t>
+      </w:r>
+    </w:p>
+    <w:p>
+      <w:pPr>
+        <w:pStyle w:val="ListParagraph"/>
+        <w:numPr>
+          <w:ilvl w:val="0"/>
+          <w:numId w:val="25"/>
+        </w:numPr>
+        <w:jc w:val="both"/>
+        <w:rPr>
+          <w:rFonts w:ascii="Arial" w:hAnsi="Arial" w:cs="Arial"/>
+          <w:sz w:val="20"/>
+          <w:szCs w:val="20"/>
+        </w:rPr>
+      </w:pPr>
+      <w:r>
+        <w:rPr>
+          <w:rFonts w:ascii="Arial" w:hAnsi="Arial" w:cs="Arial"/>
+          <w:sz w:val="20"/>
+          <w:szCs w:val="20"/>
+        </w:rPr>
+        <w:t>ograničavanje broja transfera (prodaje I kupovine igrača) u prelaznim periodima</w:t>
+      </w:r>
+    </w:p>
+    <w:p>
+      <w:pPr>
+        <w:pStyle w:val="ListParagraph"/>
+        <w:numPr>
+          <w:ilvl w:val="0"/>
+          <w:numId w:val="25"/>
+        </w:numPr>
+        <w:jc w:val="both"/>
+        <w:rPr>
+          <w:rFonts w:ascii="Arial" w:hAnsi="Arial" w:cs="Arial"/>
+          <w:sz w:val="20"/>
+          <w:szCs w:val="20"/>
+        </w:rPr>
+      </w:pPr>
+      <w:r>
+        <w:rPr>
+          <w:rFonts w:ascii="Arial" w:hAnsi="Arial" w:cs="Arial"/>
+          <w:sz w:val="20"/>
+          <w:szCs w:val="20"/>
+        </w:rPr>
+        <w:t>ograničavanje broja igrača u timu koji igraju na određenim pozicijama</w:t>
+      </w:r>
+      <w:bookmarkStart w:id="0" w:name="_GoBack"/>
+      <w:bookmarkEnd w:id="0"/>
+    </w:p>
+    <w:p>
+      <w:pPr>
         <w:spacing w:line="600" w:lineRule="auto"/>
         <w:ind w:left="270"/>
         <w:jc w:val="both"/>
@@ -5841,18 +7514,6 @@
     </w:p>
     <w:p>
       <w:pPr>
-        <w:pStyle w:val="ListParagraph"/>
-        <w:spacing w:line="600" w:lineRule="auto"/>
-        <w:jc w:val="both"/>
-        <w:rPr>
-          <w:rFonts w:ascii="Arial" w:hAnsi="Arial" w:cs="Arial"/>
-          <w:sz w:val="20"/>
-          <w:szCs w:val="20"/>
-        </w:rPr>
-      </w:pPr>
-    </w:p>
-    <w:p>
-      <w:pPr>
         <w:jc w:val="both"/>
         <w:rPr>
           <w:rFonts w:ascii="Arial" w:hAnsi="Arial" w:cs="Arial"/>
@@ -5868,8 +7529,8 @@
       </w:pPr>
     </w:p>
     <w:sectPr>
-      <w:footerReference w:type="even" r:id="rId10"/>
-      <w:footerReference w:type="default" r:id="rId11"/>
+      <w:footerReference w:type="even" r:id="rId11"/>
+      <w:footerReference w:type="default" r:id="rId12"/>
       <w:pgSz w:w="12240" w:h="15840"/>
       <w:pgMar w:top="1440" w:right="1440" w:bottom="1440" w:left="1440" w:header="720" w:footer="720" w:gutter="0"/>
       <w:cols w:space="720"/>
@@ -5880,8 +7541,8 @@
 </file>
 
 <file path=word/endnotes.xml><?xml version="1.0" encoding="utf-8"?>
-<w:endnotes xmlns:ve="http://schemas.openxmlformats.org/markup-compatibility/2006" xmlns:o="urn:schemas-microsoft-com:office:office" xmlns:r="http://schemas.openxmlformats.org/officeDocument/2006/relationships" xmlns:m="http://schemas.openxmlformats.org/officeDocument/2006/math" xmlns:v="urn:schemas-microsoft-com:vml" xmlns:wp="http://schemas.openxmlformats.org/drawingml/2006/wordprocessingDrawing" xmlns:w10="urn:schemas-microsoft-com:office:word" xmlns:w="http://schemas.openxmlformats.org/wordprocessingml/2006/main" xmlns:wne="http://schemas.microsoft.com/office/word/2006/wordml">
-  <w:endnote w:type="separator" w:id="0">
+<w:endnotes xmlns:wpc="http://schemas.microsoft.com/office/word/2010/wordprocessingCanvas" xmlns:mc="http://schemas.openxmlformats.org/markup-compatibility/2006" xmlns:o="urn:schemas-microsoft-com:office:office" xmlns:r="http://schemas.openxmlformats.org/officeDocument/2006/relationships" xmlns:m="http://schemas.openxmlformats.org/officeDocument/2006/math" xmlns:v="urn:schemas-microsoft-com:vml" xmlns:wp14="http://schemas.microsoft.com/office/word/2010/wordprocessingDrawing" xmlns:wp="http://schemas.openxmlformats.org/drawingml/2006/wordprocessingDrawing" xmlns:w10="urn:schemas-microsoft-com:office:word" xmlns:w="http://schemas.openxmlformats.org/wordprocessingml/2006/main" xmlns:w14="http://schemas.microsoft.com/office/word/2010/wordml" xmlns:wpg="http://schemas.microsoft.com/office/word/2010/wordprocessingGroup" xmlns:wpi="http://schemas.microsoft.com/office/word/2010/wordprocessingInk" xmlns:wne="http://schemas.microsoft.com/office/word/2006/wordml" xmlns:wps="http://schemas.microsoft.com/office/word/2010/wordprocessingShape" mc:Ignorable="w14 wp14">
+  <w:endnote w:type="separator" w:id="-1">
     <w:p>
       <w:pPr>
         <w:spacing w:after="0" w:line="240" w:lineRule="auto"/>
@@ -5891,7 +7552,7 @@
       </w:r>
     </w:p>
   </w:endnote>
-  <w:endnote w:type="continuationSeparator" w:id="1">
+  <w:endnote w:type="continuationSeparator" w:id="0">
     <w:p>
       <w:pPr>
         <w:spacing w:after="0" w:line="240" w:lineRule="auto"/>
@@ -5905,7 +7566,7 @@
 </file>
 
 <file path=word/footer1.xml><?xml version="1.0" encoding="utf-8"?>
-<w:ftr xmlns:ve="http://schemas.openxmlformats.org/markup-compatibility/2006" xmlns:o="urn:schemas-microsoft-com:office:office" xmlns:r="http://schemas.openxmlformats.org/officeDocument/2006/relationships" xmlns:m="http://schemas.openxmlformats.org/officeDocument/2006/math" xmlns:v="urn:schemas-microsoft-com:vml" xmlns:wp="http://schemas.openxmlformats.org/drawingml/2006/wordprocessingDrawing" xmlns:w10="urn:schemas-microsoft-com:office:word" xmlns:w="http://schemas.openxmlformats.org/wordprocessingml/2006/main" xmlns:wne="http://schemas.microsoft.com/office/word/2006/wordml">
+<w:ftr xmlns:wpc="http://schemas.microsoft.com/office/word/2010/wordprocessingCanvas" xmlns:mc="http://schemas.openxmlformats.org/markup-compatibility/2006" xmlns:o="urn:schemas-microsoft-com:office:office" xmlns:r="http://schemas.openxmlformats.org/officeDocument/2006/relationships" xmlns:m="http://schemas.openxmlformats.org/officeDocument/2006/math" xmlns:v="urn:schemas-microsoft-com:vml" xmlns:wp14="http://schemas.microsoft.com/office/word/2010/wordprocessingDrawing" xmlns:wp="http://schemas.openxmlformats.org/drawingml/2006/wordprocessingDrawing" xmlns:w10="urn:schemas-microsoft-com:office:word" xmlns:w="http://schemas.openxmlformats.org/wordprocessingml/2006/main" xmlns:w14="http://schemas.microsoft.com/office/word/2010/wordml" xmlns:wpg="http://schemas.microsoft.com/office/word/2010/wordprocessingGroup" xmlns:wpi="http://schemas.microsoft.com/office/word/2010/wordprocessingInk" xmlns:wne="http://schemas.microsoft.com/office/word/2006/wordml" xmlns:wps="http://schemas.microsoft.com/office/word/2010/wordprocessingShape" mc:Ignorable="w14 wp14">
   <w:p>
     <w:pPr>
       <w:pStyle w:val="Footer"/>
@@ -5943,7 +7604,7 @@
 </file>
 
 <file path=word/footer2.xml><?xml version="1.0" encoding="utf-8"?>
-<w:ftr xmlns:ve="http://schemas.openxmlformats.org/markup-compatibility/2006" xmlns:o="urn:schemas-microsoft-com:office:office" xmlns:r="http://schemas.openxmlformats.org/officeDocument/2006/relationships" xmlns:m="http://schemas.openxmlformats.org/officeDocument/2006/math" xmlns:v="urn:schemas-microsoft-com:vml" xmlns:wp="http://schemas.openxmlformats.org/drawingml/2006/wordprocessingDrawing" xmlns:w10="urn:schemas-microsoft-com:office:word" xmlns:w="http://schemas.openxmlformats.org/wordprocessingml/2006/main" xmlns:wne="http://schemas.microsoft.com/office/word/2006/wordml">
+<w:ftr xmlns:wpc="http://schemas.microsoft.com/office/word/2010/wordprocessingCanvas" xmlns:mc="http://schemas.openxmlformats.org/markup-compatibility/2006" xmlns:o="urn:schemas-microsoft-com:office:office" xmlns:r="http://schemas.openxmlformats.org/officeDocument/2006/relationships" xmlns:m="http://schemas.openxmlformats.org/officeDocument/2006/math" xmlns:v="urn:schemas-microsoft-com:vml" xmlns:wp14="http://schemas.microsoft.com/office/word/2010/wordprocessingDrawing" xmlns:wp="http://schemas.openxmlformats.org/drawingml/2006/wordprocessingDrawing" xmlns:w10="urn:schemas-microsoft-com:office:word" xmlns:w="http://schemas.openxmlformats.org/wordprocessingml/2006/main" xmlns:w14="http://schemas.microsoft.com/office/word/2010/wordml" xmlns:wpg="http://schemas.microsoft.com/office/word/2010/wordprocessingGroup" xmlns:wpi="http://schemas.microsoft.com/office/word/2010/wordprocessingInk" xmlns:wne="http://schemas.microsoft.com/office/word/2006/wordml" xmlns:wps="http://schemas.microsoft.com/office/word/2010/wordprocessingShape" mc:Ignorable="w14 wp14">
   <w:p>
     <w:pPr>
       <w:pStyle w:val="Footer"/>
@@ -5975,7 +7636,7 @@
         <w:rStyle w:val="PageNumber"/>
         <w:noProof/>
       </w:rPr>
-      <w:t>8</w:t>
+      <w:t>10</w:t>
     </w:r>
     <w:r>
       <w:rPr>
@@ -5994,8 +7655,8 @@
 </file>
 
 <file path=word/footnotes.xml><?xml version="1.0" encoding="utf-8"?>
-<w:footnotes xmlns:ve="http://schemas.openxmlformats.org/markup-compatibility/2006" xmlns:o="urn:schemas-microsoft-com:office:office" xmlns:r="http://schemas.openxmlformats.org/officeDocument/2006/relationships" xmlns:m="http://schemas.openxmlformats.org/officeDocument/2006/math" xmlns:v="urn:schemas-microsoft-com:vml" xmlns:wp="http://schemas.openxmlformats.org/drawingml/2006/wordprocessingDrawing" xmlns:w10="urn:schemas-microsoft-com:office:word" xmlns:w="http://schemas.openxmlformats.org/wordprocessingml/2006/main" xmlns:wne="http://schemas.microsoft.com/office/word/2006/wordml">
-  <w:footnote w:type="separator" w:id="0">
+<w:footnotes xmlns:wpc="http://schemas.microsoft.com/office/word/2010/wordprocessingCanvas" xmlns:mc="http://schemas.openxmlformats.org/markup-compatibility/2006" xmlns:o="urn:schemas-microsoft-com:office:office" xmlns:r="http://schemas.openxmlformats.org/officeDocument/2006/relationships" xmlns:m="http://schemas.openxmlformats.org/officeDocument/2006/math" xmlns:v="urn:schemas-microsoft-com:vml" xmlns:wp14="http://schemas.microsoft.com/office/word/2010/wordprocessingDrawing" xmlns:wp="http://schemas.openxmlformats.org/drawingml/2006/wordprocessingDrawing" xmlns:w10="urn:schemas-microsoft-com:office:word" xmlns:w="http://schemas.openxmlformats.org/wordprocessingml/2006/main" xmlns:w14="http://schemas.microsoft.com/office/word/2010/wordml" xmlns:wpg="http://schemas.microsoft.com/office/word/2010/wordprocessingGroup" xmlns:wpi="http://schemas.microsoft.com/office/word/2010/wordprocessingInk" xmlns:wne="http://schemas.microsoft.com/office/word/2006/wordml" xmlns:wps="http://schemas.microsoft.com/office/word/2010/wordprocessingShape" mc:Ignorable="w14 wp14">
+  <w:footnote w:type="separator" w:id="-1">
     <w:p>
       <w:pPr>
         <w:spacing w:after="0" w:line="240" w:lineRule="auto"/>
@@ -6005,7 +7666,7 @@
       </w:r>
     </w:p>
   </w:footnote>
-  <w:footnote w:type="continuationSeparator" w:id="1">
+  <w:footnote w:type="continuationSeparator" w:id="0">
     <w:p>
       <w:pPr>
         <w:spacing w:after="0" w:line="240" w:lineRule="auto"/>
@@ -6019,7 +7680,7 @@
 </file>
 
 <file path=word/numbering.xml><?xml version="1.0" encoding="utf-8"?>
-<w:numbering xmlns:ve="http://schemas.openxmlformats.org/markup-compatibility/2006" xmlns:o="urn:schemas-microsoft-com:office:office" xmlns:r="http://schemas.openxmlformats.org/officeDocument/2006/relationships" xmlns:m="http://schemas.openxmlformats.org/officeDocument/2006/math" xmlns:v="urn:schemas-microsoft-com:vml" xmlns:wp="http://schemas.openxmlformats.org/drawingml/2006/wordprocessingDrawing" xmlns:w10="urn:schemas-microsoft-com:office:word" xmlns:w="http://schemas.openxmlformats.org/wordprocessingml/2006/main" xmlns:wne="http://schemas.microsoft.com/office/word/2006/wordml">
+<w:numbering xmlns:wpc="http://schemas.microsoft.com/office/word/2010/wordprocessingCanvas" xmlns:mc="http://schemas.openxmlformats.org/markup-compatibility/2006" xmlns:o="urn:schemas-microsoft-com:office:office" xmlns:r="http://schemas.openxmlformats.org/officeDocument/2006/relationships" xmlns:m="http://schemas.openxmlformats.org/officeDocument/2006/math" xmlns:v="urn:schemas-microsoft-com:vml" xmlns:wp14="http://schemas.microsoft.com/office/word/2010/wordprocessingDrawing" xmlns:wp="http://schemas.openxmlformats.org/drawingml/2006/wordprocessingDrawing" xmlns:w10="urn:schemas-microsoft-com:office:word" xmlns:w="http://schemas.openxmlformats.org/wordprocessingml/2006/main" xmlns:w14="http://schemas.microsoft.com/office/word/2010/wordml" xmlns:wpg="http://schemas.microsoft.com/office/word/2010/wordprocessingGroup" xmlns:wpi="http://schemas.microsoft.com/office/word/2010/wordprocessingInk" xmlns:wne="http://schemas.microsoft.com/office/word/2006/wordml" xmlns:wps="http://schemas.microsoft.com/office/word/2010/wordprocessingShape" mc:Ignorable="w14 wp14">
   <w:abstractNum w:abstractNumId="0">
     <w:nsid w:val="02940BFF"/>
     <w:multiLevelType w:val="hybridMultilevel"/>
@@ -8285,7 +9946,7 @@
 </file>
 
 <file path=word/styles.xml><?xml version="1.0" encoding="utf-8"?>
-<w:styles xmlns:r="http://schemas.openxmlformats.org/officeDocument/2006/relationships" xmlns:w="http://schemas.openxmlformats.org/wordprocessingml/2006/main">
+<w:styles xmlns:mc="http://schemas.openxmlformats.org/markup-compatibility/2006" xmlns:r="http://schemas.openxmlformats.org/officeDocument/2006/relationships" xmlns:w="http://schemas.openxmlformats.org/wordprocessingml/2006/main" xmlns:w14="http://schemas.microsoft.com/office/word/2010/wordml" mc:Ignorable="w14">
   <w:docDefaults>
     <w:rPrDefault>
       <w:rPr>
@@ -8695,7 +10356,6 @@
     <w:uiPriority w:val="99"/>
     <w:semiHidden/>
     <w:unhideWhenUsed/>
-    <w:qFormat/>
     <w:tblPr>
       <w:tblInd w:w="0" w:type="dxa"/>
       <w:tblCellMar>
@@ -9376,6 +11036,196 @@
     <w:semiHidden/>
     <w:unhideWhenUsed/>
     <w:rsid w:val="00B3342B"/>
+  </w:style>
+</w:styles>
+</file>
+
+<file path=word/stylesWithEffects.xml><?xml version="1.0" encoding="utf-8"?>
+<w:styles xmlns:wpc="http://schemas.microsoft.com/office/word/2010/wordprocessingCanvas" xmlns:mc="http://schemas.openxmlformats.org/markup-compatibility/2006" xmlns:o="urn:schemas-microsoft-com:office:office" xmlns:r="http://schemas.openxmlformats.org/officeDocument/2006/relationships" xmlns:m="http://schemas.openxmlformats.org/officeDocument/2006/math" xmlns:v="urn:schemas-microsoft-com:vml" xmlns:wp14="http://schemas.microsoft.com/office/word/2010/wordprocessingDrawing" xmlns:wp="http://schemas.openxmlformats.org/drawingml/2006/wordprocessingDrawing" xmlns:w10="urn:schemas-microsoft-com:office:word" xmlns:w="http://schemas.openxmlformats.org/wordprocessingml/2006/main" xmlns:w14="http://schemas.microsoft.com/office/word/2010/wordml" xmlns:wpg="http://schemas.microsoft.com/office/word/2010/wordprocessingGroup" xmlns:wpi="http://schemas.microsoft.com/office/word/2010/wordprocessingInk" xmlns:wne="http://schemas.microsoft.com/office/word/2006/wordml" xmlns:wps="http://schemas.microsoft.com/office/word/2010/wordprocessingShape" mc:Ignorable="w14 wp14">
+  <w:docDefaults>
+    <w:rPrDefault>
+      <w:rPr>
+        <w:rFonts w:asciiTheme="minorHAnsi" w:eastAsiaTheme="minorEastAsia" w:hAnsiTheme="minorHAnsi" w:cstheme="minorBidi"/>
+        <w:sz w:val="22"/>
+        <w:szCs w:val="22"/>
+        <w:lang w:val="en-US" w:eastAsia="en-US" w:bidi="ar-SA"/>
+      </w:rPr>
+    </w:rPrDefault>
+    <w:pPrDefault>
+      <w:pPr>
+        <w:spacing w:after="200" w:line="276" w:lineRule="auto"/>
+      </w:pPr>
+    </w:pPrDefault>
+  </w:docDefaults>
+  <w:latentStyles w:defLockedState="0" w:defUIPriority="99" w:defSemiHidden="1" w:defUnhideWhenUsed="1" w:defQFormat="0" w:count="267">
+    <w:lsdException w:name="Normal" w:semiHidden="0" w:uiPriority="0" w:unhideWhenUsed="0" w:qFormat="1"/>
+    <w:lsdException w:name="heading 1" w:semiHidden="0" w:uiPriority="9" w:unhideWhenUsed="0" w:qFormat="1"/>
+    <w:lsdException w:name="heading 2" w:uiPriority="9" w:qFormat="1"/>
+    <w:lsdException w:name="heading 3" w:uiPriority="9" w:qFormat="1"/>
+    <w:lsdException w:name="heading 4" w:uiPriority="9" w:qFormat="1"/>
+    <w:lsdException w:name="heading 5" w:uiPriority="9" w:qFormat="1"/>
+    <w:lsdException w:name="heading 6" w:uiPriority="9" w:qFormat="1"/>
+    <w:lsdException w:name="heading 7" w:uiPriority="9" w:qFormat="1"/>
+    <w:lsdException w:name="heading 8" w:uiPriority="9" w:qFormat="1"/>
+    <w:lsdException w:name="heading 9" w:uiPriority="9" w:qFormat="1"/>
+    <w:lsdException w:name="toc 1" w:uiPriority="39"/>
+    <w:lsdException w:name="toc 2" w:uiPriority="39"/>
+    <w:lsdException w:name="toc 3" w:uiPriority="39"/>
+    <w:lsdException w:name="toc 4" w:uiPriority="39"/>
+    <w:lsdException w:name="toc 5" w:uiPriority="39"/>
+    <w:lsdException w:name="toc 6" w:uiPriority="39"/>
+    <w:lsdException w:name="toc 7" w:uiPriority="39"/>
+    <w:lsdException w:name="toc 8" w:uiPriority="39"/>
+    <w:lsdException w:name="toc 9" w:uiPriority="39"/>
+    <w:lsdException w:name="caption" w:uiPriority="35" w:qFormat="1"/>
+    <w:lsdException w:name="Title" w:semiHidden="0" w:uiPriority="10" w:unhideWhenUsed="0" w:qFormat="1"/>
+    <w:lsdException w:name="Default Paragraph Font" w:uiPriority="1"/>
+    <w:lsdException w:name="Subtitle" w:semiHidden="0" w:uiPriority="11" w:unhideWhenUsed="0" w:qFormat="1"/>
+    <w:lsdException w:name="Strong" w:semiHidden="0" w:uiPriority="22" w:unhideWhenUsed="0" w:qFormat="1"/>
+    <w:lsdException w:name="Emphasis" w:semiHidden="0" w:uiPriority="20" w:unhideWhenUsed="0" w:qFormat="1"/>
+    <w:lsdException w:name="Table Grid" w:semiHidden="0" w:uiPriority="59" w:unhideWhenUsed="0"/>
+    <w:lsdException w:name="Placeholder Text" w:unhideWhenUsed="0"/>
+    <w:lsdException w:name="No Spacing" w:semiHidden="0" w:uiPriority="1" w:unhideWhenUsed="0" w:qFormat="1"/>
+    <w:lsdException w:name="Light Shading" w:semiHidden="0" w:uiPriority="60" w:unhideWhenUsed="0"/>
+    <w:lsdException w:name="Light List" w:semiHidden="0" w:uiPriority="61" w:unhideWhenUsed="0"/>
+    <w:lsdException w:name="Light Grid" w:semiHidden="0" w:uiPriority="62" w:unhideWhenUsed="0"/>
+    <w:lsdException w:name="Medium Shading 1" w:semiHidden="0" w:uiPriority="63" w:unhideWhenUsed="0"/>
+    <w:lsdException w:name="Medium Shading 2" w:semiHidden="0" w:uiPriority="64" w:unhideWhenUsed="0"/>
+    <w:lsdException w:name="Medium List 1" w:semiHidden="0" w:uiPriority="65" w:unhideWhenUsed="0"/>
+    <w:lsdException w:name="Medium List 2" w:semiHidden="0" w:uiPriority="66" w:unhideWhenUsed="0"/>
+    <w:lsdException w:name="Medium Grid 1" w:semiHidden="0" w:uiPriority="67" w:unhideWhenUsed="0"/>
+    <w:lsdException w:name="Medium Grid 2" w:semiHidden="0" w:uiPriority="68" w:unhideWhenUsed="0"/>
+    <w:lsdException w:name="Medium Grid 3" w:semiHidden="0" w:uiPriority="69" w:unhideWhenUsed="0"/>
+    <w:lsdException w:name="Dark List" w:semiHidden="0" w:uiPriority="70" w:unhideWhenUsed="0"/>
+    <w:lsdException w:name="Colorful Shading" w:semiHidden="0" w:uiPriority="71" w:unhideWhenUsed="0"/>
+    <w:lsdException w:name="Colorful List" w:semiHidden="0" w:uiPriority="72" w:unhideWhenUsed="0"/>
+    <w:lsdException w:name="Colorful Grid" w:semiHidden="0" w:uiPriority="73" w:unhideWhenUsed="0"/>
+    <w:lsdException w:name="Light Shading Accent 1" w:semiHidden="0" w:uiPriority="60" w:unhideWhenUsed="0"/>
+    <w:lsdException w:name="Light List Accent 1" w:semiHidden="0" w:uiPriority="61" w:unhideWhenUsed="0"/>
+    <w:lsdException w:name="Light Grid Accent 1" w:semiHidden="0" w:uiPriority="62" w:unhideWhenUsed="0"/>
+    <w:lsdException w:name="Medium Shading 1 Accent 1" w:semiHidden="0" w:uiPriority="63" w:unhideWhenUsed="0"/>
+    <w:lsdException w:name="Medium Shading 2 Accent 1" w:semiHidden="0" w:uiPriority="64" w:unhideWhenUsed="0"/>
+    <w:lsdException w:name="Medium List 1 Accent 1" w:semiHidden="0" w:uiPriority="65" w:unhideWhenUsed="0"/>
+    <w:lsdException w:name="Revision" w:unhideWhenUsed="0"/>
+    <w:lsdException w:name="List Paragraph" w:semiHidden="0" w:uiPriority="34" w:unhideWhenUsed="0" w:qFormat="1"/>
+    <w:lsdException w:name="Quote" w:semiHidden="0" w:uiPriority="29" w:unhideWhenUsed="0" w:qFormat="1"/>
+    <w:lsdException w:name="Intense Quote" w:semiHidden="0" w:uiPriority="30" w:unhideWhenUsed="0" w:qFormat="1"/>
+    <w:lsdException w:name="Medium List 2 Accent 1" w:semiHidden="0" w:uiPriority="66" w:unhideWhenUsed="0"/>
+    <w:lsdException w:name="Medium Grid 1 Accent 1" w:semiHidden="0" w:uiPriority="67" w:unhideWhenUsed="0"/>
+    <w:lsdException w:name="Medium Grid 2 Accent 1" w:semiHidden="0" w:uiPriority="68" w:unhideWhenUsed="0"/>
+    <w:lsdException w:name="Medium Grid 3 Accent 1" w:semiHidden="0" w:uiPriority="69" w:unhideWhenUsed="0"/>
+    <w:lsdException w:name="Dark List Accent 1" w:semiHidden="0" w:uiPriority="70" w:unhideWhenUsed="0"/>
+    <w:lsdException w:name="Colorful Shading Accent 1" w:semiHidden="0" w:uiPriority="71" w:unhideWhenUsed="0"/>
+    <w:lsdException w:name="Colorful List Accent 1" w:semiHidden="0" w:uiPriority="72" w:unhideWhenUsed="0"/>
+    <w:lsdException w:name="Colorful Grid Accent 1" w:semiHidden="0" w:uiPriority="73" w:unhideWhenUsed="0"/>
+    <w:lsdException w:name="Light Shading Accent 2" w:semiHidden="0" w:uiPriority="60" w:unhideWhenUsed="0"/>
+    <w:lsdException w:name="Light List Accent 2" w:semiHidden="0" w:uiPriority="61" w:unhideWhenUsed="0"/>
+    <w:lsdException w:name="Light Grid Accent 2" w:semiHidden="0" w:uiPriority="62" w:unhideWhenUsed="0"/>
+    <w:lsdException w:name="Medium Shading 1 Accent 2" w:semiHidden="0" w:uiPriority="63" w:unhideWhenUsed="0"/>
+    <w:lsdException w:name="Medium Shading 2 Accent 2" w:semiHidden="0" w:uiPriority="64" w:unhideWhenUsed="0"/>
+    <w:lsdException w:name="Medium List 1 Accent 2" w:semiHidden="0" w:uiPriority="65" w:unhideWhenUsed="0"/>
+    <w:lsdException w:name="Medium List 2 Accent 2" w:semiHidden="0" w:uiPriority="66" w:unhideWhenUsed="0"/>
+    <w:lsdException w:name="Medium Grid 1 Accent 2" w:semiHidden="0" w:uiPriority="67" w:unhideWhenUsed="0"/>
+    <w:lsdException w:name="Medium Grid 2 Accent 2" w:semiHidden="0" w:uiPriority="68" w:unhideWhenUsed="0"/>
+    <w:lsdException w:name="Medium Grid 3 Accent 2" w:semiHidden="0" w:uiPriority="69" w:unhideWhenUsed="0"/>
+    <w:lsdException w:name="Dark List Accent 2" w:semiHidden="0" w:uiPriority="70" w:unhideWhenUsed="0"/>
+    <w:lsdException w:name="Colorful Shading Accent 2" w:semiHidden="0" w:uiPriority="71" w:unhideWhenUsed="0"/>
+    <w:lsdException w:name="Colorful List Accent 2" w:semiHidden="0" w:uiPriority="72" w:unhideWhenUsed="0"/>
+    <w:lsdException w:name="Colorful Grid Accent 2" w:semiHidden="0" w:uiPriority="73" w:unhideWhenUsed="0"/>
+    <w:lsdException w:name="Light Shading Accent 3" w:semiHidden="0" w:uiPriority="60" w:unhideWhenUsed="0"/>
+    <w:lsdException w:name="Light List Accent 3" w:semiHidden="0" w:uiPriority="61" w:unhideWhenUsed="0"/>
+    <w:lsdException w:name="Light Grid Accent 3" w:semiHidden="0" w:uiPriority="62" w:unhideWhenUsed="0"/>
+    <w:lsdException w:name="Medium Shading 1 Accent 3" w:semiHidden="0" w:uiPriority="63" w:unhideWhenUsed="0"/>
+    <w:lsdException w:name="Medium Shading 2 Accent 3" w:semiHidden="0" w:uiPriority="64" w:unhideWhenUsed="0"/>
+    <w:lsdException w:name="Medium List 1 Accent 3" w:semiHidden="0" w:uiPriority="65" w:unhideWhenUsed="0"/>
+    <w:lsdException w:name="Medium List 2 Accent 3" w:semiHidden="0" w:uiPriority="66" w:unhideWhenUsed="0"/>
+    <w:lsdException w:name="Medium Grid 1 Accent 3" w:semiHidden="0" w:uiPriority="67" w:unhideWhenUsed="0"/>
+    <w:lsdException w:name="Medium Grid 2 Accent 3" w:semiHidden="0" w:uiPriority="68" w:unhideWhenUsed="0"/>
+    <w:lsdException w:name="Medium Grid 3 Accent 3" w:semiHidden="0" w:uiPriority="69" w:unhideWhenUsed="0"/>
+    <w:lsdException w:name="Dark List Accent 3" w:semiHidden="0" w:uiPriority="70" w:unhideWhenUsed="0"/>
+    <w:lsdException w:name="Colorful Shading Accent 3" w:semiHidden="0" w:uiPriority="71" w:unhideWhenUsed="0"/>
+    <w:lsdException w:name="Colorful List Accent 3" w:semiHidden="0" w:uiPriority="72" w:unhideWhenUsed="0"/>
+    <w:lsdException w:name="Colorful Grid Accent 3" w:semiHidden="0" w:uiPriority="73" w:unhideWhenUsed="0"/>
+    <w:lsdException w:name="Light Shading Accent 4" w:semiHidden="0" w:uiPriority="60" w:unhideWhenUsed="0"/>
+    <w:lsdException w:name="Light List Accent 4" w:semiHidden="0" w:uiPriority="61" w:unhideWhenUsed="0"/>
+    <w:lsdException w:name="Light Grid Accent 4" w:semiHidden="0" w:uiPriority="62" w:unhideWhenUsed="0"/>
+    <w:lsdException w:name="Medium Shading 1 Accent 4" w:semiHidden="0" w:uiPriority="63" w:unhideWhenUsed="0"/>
+    <w:lsdException w:name="Medium Shading 2 Accent 4" w:semiHidden="0" w:uiPriority="64" w:unhideWhenUsed="0"/>
+    <w:lsdException w:name="Medium List 1 Accent 4" w:semiHidden="0" w:uiPriority="65" w:unhideWhenUsed="0"/>
+    <w:lsdException w:name="Medium List 2 Accent 4" w:semiHidden="0" w:uiPriority="66" w:unhideWhenUsed="0"/>
+    <w:lsdException w:name="Medium Grid 1 Accent 4" w:semiHidden="0" w:uiPriority="67" w:unhideWhenUsed="0"/>
+    <w:lsdException w:name="Medium Grid 2 Accent 4" w:semiHidden="0" w:uiPriority="68" w:unhideWhenUsed="0"/>
+    <w:lsdException w:name="Medium Grid 3 Accent 4" w:semiHidden="0" w:uiPriority="69" w:unhideWhenUsed="0"/>
+    <w:lsdException w:name="Dark List Accent 4" w:semiHidden="0" w:uiPriority="70" w:unhideWhenUsed="0"/>
+    <w:lsdException w:name="Colorful Shading Accent 4" w:semiHidden="0" w:uiPriority="71" w:unhideWhenUsed="0"/>
+    <w:lsdException w:name="Colorful List Accent 4" w:semiHidden="0" w:uiPriority="72" w:unhideWhenUsed="0"/>
+    <w:lsdException w:name="Colorful Grid Accent 4" w:semiHidden="0" w:uiPriority="73" w:unhideWhenUsed="0"/>
+    <w:lsdException w:name="Light Shading Accent 5" w:semiHidden="0" w:uiPriority="60" w:unhideWhenUsed="0"/>
+    <w:lsdException w:name="Light List Accent 5" w:semiHidden="0" w:uiPriority="61" w:unhideWhenUsed="0"/>
+    <w:lsdException w:name="Light Grid Accent 5" w:semiHidden="0" w:uiPriority="62" w:unhideWhenUsed="0"/>
+    <w:lsdException w:name="Medium Shading 1 Accent 5" w:semiHidden="0" w:uiPriority="63" w:unhideWhenUsed="0"/>
+    <w:lsdException w:name="Medium Shading 2 Accent 5" w:semiHidden="0" w:uiPriority="64" w:unhideWhenUsed="0"/>
+    <w:lsdException w:name="Medium List 1 Accent 5" w:semiHidden="0" w:uiPriority="65" w:unhideWhenUsed="0"/>
+    <w:lsdException w:name="Medium List 2 Accent 5" w:semiHidden="0" w:uiPriority="66" w:unhideWhenUsed="0"/>
+    <w:lsdException w:name="Medium Grid 1 Accent 5" w:semiHidden="0" w:uiPriority="67" w:unhideWhenUsed="0"/>
+    <w:lsdException w:name="Medium Grid 2 Accent 5" w:semiHidden="0" w:uiPriority="68" w:unhideWhenUsed="0"/>
+    <w:lsdException w:name="Medium Grid 3 Accent 5" w:semiHidden="0" w:uiPriority="69" w:unhideWhenUsed="0"/>
+    <w:lsdException w:name="Dark List Accent 5" w:semiHidden="0" w:uiPriority="70" w:unhideWhenUsed="0"/>
+    <w:lsdException w:name="Colorful Shading Accent 5" w:semiHidden="0" w:uiPriority="71" w:unhideWhenUsed="0"/>
+    <w:lsdException w:name="Colorful List Accent 5" w:semiHidden="0" w:uiPriority="72" w:unhideWhenUsed="0"/>
+    <w:lsdException w:name="Colorful Grid Accent 5" w:semiHidden="0" w:uiPriority="73" w:unhideWhenUsed="0"/>
+    <w:lsdException w:name="Light Shading Accent 6" w:semiHidden="0" w:uiPriority="60" w:unhideWhenUsed="0"/>
+    <w:lsdException w:name="Light List Accent 6" w:semiHidden="0" w:uiPriority="61" w:unhideWhenUsed="0"/>
+    <w:lsdException w:name="Light Grid Accent 6" w:semiHidden="0" w:uiPriority="62" w:unhideWhenUsed="0"/>
+    <w:lsdException w:name="Medium Shading 1 Accent 6" w:semiHidden="0" w:uiPriority="63" w:unhideWhenUsed="0"/>
+    <w:lsdException w:name="Medium Shading 2 Accent 6" w:semiHidden="0" w:uiPriority="64" w:unhideWhenUsed="0"/>
+    <w:lsdException w:name="Medium List 1 Accent 6" w:semiHidden="0" w:uiPriority="65" w:unhideWhenUsed="0"/>
+    <w:lsdException w:name="Medium List 2 Accent 6" w:semiHidden="0" w:uiPriority="66" w:unhideWhenUsed="0"/>
+    <w:lsdException w:name="Medium Grid 1 Accent 6" w:semiHidden="0" w:uiPriority="67" w:unhideWhenUsed="0"/>
+    <w:lsdException w:name="Medium Grid 2 Accent 6" w:semiHidden="0" w:uiPriority="68" w:unhideWhenUsed="0"/>
+    <w:lsdException w:name="Medium Grid 3 Accent 6" w:semiHidden="0" w:uiPriority="69" w:unhideWhenUsed="0"/>
+    <w:lsdException w:name="Dark List Accent 6" w:semiHidden="0" w:uiPriority="70" w:unhideWhenUsed="0"/>
+    <w:lsdException w:name="Colorful Shading Accent 6" w:semiHidden="0" w:uiPriority="71" w:unhideWhenUsed="0"/>
+    <w:lsdException w:name="Colorful List Accent 6" w:semiHidden="0" w:uiPriority="72" w:unhideWhenUsed="0"/>
+    <w:lsdException w:name="Colorful Grid Accent 6" w:semiHidden="0" w:uiPriority="73" w:unhideWhenUsed="0"/>
+    <w:lsdException w:name="Subtle Emphasis" w:semiHidden="0" w:uiPriority="19" w:unhideWhenUsed="0" w:qFormat="1"/>
+    <w:lsdException w:name="Intense Emphasis" w:semiHidden="0" w:uiPriority="21" w:unhideWhenUsed="0" w:qFormat="1"/>
+    <w:lsdException w:name="Subtle Reference" w:semiHidden="0" w:uiPriority="31" w:unhideWhenUsed="0" w:qFormat="1"/>
+    <w:lsdException w:name="Intense Reference" w:semiHidden="0" w:uiPriority="32" w:unhideWhenUsed="0" w:qFormat="1"/>
+    <w:lsdException w:name="Book Title" w:semiHidden="0" w:uiPriority="33" w:unhideWhenUsed="0" w:qFormat="1"/>
+    <w:lsdException w:name="Bibliography" w:uiPriority="37"/>
+    <w:lsdException w:name="TOC Heading" w:uiPriority="39" w:qFormat="1"/>
+  </w:latentStyles>
+  <w:style w:type="paragraph" w:default="1" w:styleId="Normal">
+    <w:name w:val="Normal"/>
+    <w:qFormat/>
+  </w:style>
+  <w:style w:type="character" w:default="1" w:styleId="DefaultParagraphFont">
+    <w:name w:val="Default Paragraph Font"/>
+    <w:uiPriority w:val="1"/>
+    <w:semiHidden/>
+    <w:unhideWhenUsed/>
+  </w:style>
+  <w:style w:type="table" w:default="1" w:styleId="TableNormal">
+    <w:name w:val="Normal Table"/>
+    <w:uiPriority w:val="99"/>
+    <w:semiHidden/>
+    <w:unhideWhenUsed/>
+    <w:tblPr>
+      <w:tblInd w:w="0" w:type="dxa"/>
+      <w:tblCellMar>
+        <w:top w:w="0" w:type="dxa"/>
+        <w:left w:w="108" w:type="dxa"/>
+        <w:bottom w:w="0" w:type="dxa"/>
+        <w:right w:w="108" w:type="dxa"/>
+      </w:tblCellMar>
+    </w:tblPr>
+  </w:style>
+  <w:style w:type="numbering" w:default="1" w:styleId="NoList">
+    <w:name w:val="No List"/>
+    <w:uiPriority w:val="99"/>
+    <w:semiHidden/>
+    <w:unhideWhenUsed/>
   </w:style>
 </w:styles>
 </file>
@@ -9668,7 +11518,7 @@
 </file>
 
 <file path=customXml/itemProps1.xml><?xml version="1.0" encoding="utf-8"?>
-<ds:datastoreItem xmlns:ds="http://schemas.openxmlformats.org/officeDocument/2006/customXml" ds:itemID="{DA386CAC-E466-423A-A672-28CDE64A6CDC}">
+<ds:datastoreItem xmlns:ds="http://schemas.openxmlformats.org/officeDocument/2006/customXml" ds:itemID="{149F8D42-C74F-4307-BC70-07BC36224709}">
   <ds:schemaRefs>
     <ds:schemaRef ds:uri="http://schemas.openxmlformats.org/officeDocument/2006/bibliography"/>
   </ds:schemaRefs>

</xml_diff>